<commit_message>
[DOC-0000] Corrected formatting errors and added CI into key terms
</commit_message>
<xml_diff>
--- a/Project Plan/grp01_project_plan.docx
+++ b/Project Plan/grp01_project_plan.docx
@@ -2222,6 +2222,7 @@
                 <w:szCs w:val="20"/>
               </w:rPr>
             </w:pPr>
+            <w:bookmarkStart w:id="0" w:name="_GoBack" w:colFirst="1" w:colLast="1"/>
             <w:r>
               <w:rPr>
                 <w:sz w:val="20"/>
@@ -2383,6 +2384,7 @@
           </w:p>
         </w:tc>
       </w:tr>
+      <w:bookmarkEnd w:id="0"/>
     </w:tbl>
     <w:p>
       <w:pPr>
@@ -3613,16 +3615,16 @@
         </w:numPr>
         <w:ind w:left="1" w:hanging="3"/>
       </w:pPr>
-      <w:bookmarkStart w:id="0" w:name="_heading=h.1fob9te" w:colFirst="0" w:colLast="0"/>
-      <w:bookmarkStart w:id="1" w:name="_Toc31372978"/>
-      <w:bookmarkEnd w:id="0"/>
+      <w:bookmarkStart w:id="1" w:name="_heading=h.1fob9te" w:colFirst="0" w:colLast="0"/>
+      <w:bookmarkStart w:id="2" w:name="_Toc31372978"/>
+      <w:bookmarkEnd w:id="1"/>
       <w:r>
         <w:rPr>
           <w:smallCaps/>
         </w:rPr>
         <w:t>INTRODUCTION</w:t>
       </w:r>
-      <w:bookmarkEnd w:id="1"/>
+      <w:bookmarkEnd w:id="2"/>
     </w:p>
     <w:p>
       <w:pPr>
@@ -3633,16 +3635,16 @@
         </w:numPr>
         <w:ind w:left="0" w:hanging="2"/>
       </w:pPr>
-      <w:bookmarkStart w:id="2" w:name="_heading=h.e9931h6bxlws" w:colFirst="0" w:colLast="0"/>
-      <w:bookmarkStart w:id="3" w:name="_Toc31372979"/>
-      <w:bookmarkEnd w:id="2"/>
+      <w:bookmarkStart w:id="3" w:name="_heading=h.e9931h6bxlws" w:colFirst="0" w:colLast="0"/>
+      <w:bookmarkStart w:id="4" w:name="_Toc31372979"/>
+      <w:bookmarkEnd w:id="3"/>
       <w:r>
         <w:rPr>
           <w:smallCaps/>
         </w:rPr>
         <w:t>PROJECT OBJECTIVES</w:t>
       </w:r>
-      <w:bookmarkEnd w:id="3"/>
+      <w:bookmarkEnd w:id="4"/>
     </w:p>
     <w:p>
       <w:pPr>
@@ -3671,18 +3673,18 @@
         </w:numPr>
         <w:ind w:left="1" w:hanging="3"/>
       </w:pPr>
-      <w:bookmarkStart w:id="4" w:name="_heading=h.3znysh7" w:colFirst="0" w:colLast="0"/>
-      <w:bookmarkStart w:id="5" w:name="_heading=h.wl8aespn0jt6" w:colFirst="0" w:colLast="0"/>
-      <w:bookmarkStart w:id="6" w:name="_Toc31372980"/>
-      <w:bookmarkEnd w:id="4"/>
+      <w:bookmarkStart w:id="5" w:name="_heading=h.3znysh7" w:colFirst="0" w:colLast="0"/>
+      <w:bookmarkStart w:id="6" w:name="_heading=h.wl8aespn0jt6" w:colFirst="0" w:colLast="0"/>
+      <w:bookmarkStart w:id="7" w:name="_Toc31372980"/>
       <w:bookmarkEnd w:id="5"/>
+      <w:bookmarkEnd w:id="6"/>
       <w:r>
         <w:rPr>
           <w:smallCaps/>
         </w:rPr>
         <w:t>SCOPE</w:t>
       </w:r>
-      <w:bookmarkEnd w:id="6"/>
+      <w:bookmarkEnd w:id="7"/>
     </w:p>
     <w:p>
       <w:pPr>
@@ -3784,8 +3786,8 @@
           <w:color w:val="000000"/>
         </w:rPr>
       </w:pPr>
-      <w:bookmarkStart w:id="7" w:name="_heading=h.2et92p0" w:colFirst="0" w:colLast="0"/>
-      <w:bookmarkEnd w:id="7"/>
+      <w:bookmarkStart w:id="8" w:name="_heading=h.2et92p0" w:colFirst="0" w:colLast="0"/>
+      <w:bookmarkEnd w:id="8"/>
     </w:p>
     <w:p>
       <w:pPr>
@@ -3796,16 +3798,16 @@
         </w:numPr>
         <w:ind w:left="0" w:hanging="2"/>
       </w:pPr>
-      <w:bookmarkStart w:id="8" w:name="_heading=h.51wvaboq2ql5" w:colFirst="0" w:colLast="0"/>
-      <w:bookmarkStart w:id="9" w:name="_Toc31372981"/>
-      <w:bookmarkEnd w:id="8"/>
+      <w:bookmarkStart w:id="9" w:name="_heading=h.51wvaboq2ql5" w:colFirst="0" w:colLast="0"/>
+      <w:bookmarkStart w:id="10" w:name="_Toc31372981"/>
+      <w:bookmarkEnd w:id="9"/>
       <w:r>
         <w:rPr>
           <w:smallCaps/>
         </w:rPr>
         <w:t>ASSUMPTIONS/CONSTRAINTS</w:t>
       </w:r>
-      <w:bookmarkEnd w:id="9"/>
+      <w:bookmarkEnd w:id="10"/>
     </w:p>
     <w:p>
       <w:pPr>
@@ -3816,13 +3818,13 @@
         </w:numPr>
         <w:ind w:left="0" w:hanging="2"/>
       </w:pPr>
-      <w:bookmarkStart w:id="10" w:name="_heading=h.x0as8euhvvzn" w:colFirst="0" w:colLast="0"/>
-      <w:bookmarkStart w:id="11" w:name="_Toc31372982"/>
-      <w:bookmarkEnd w:id="10"/>
+      <w:bookmarkStart w:id="11" w:name="_heading=h.x0as8euhvvzn" w:colFirst="0" w:colLast="0"/>
+      <w:bookmarkStart w:id="12" w:name="_Toc31372982"/>
+      <w:bookmarkEnd w:id="11"/>
       <w:r>
         <w:t>Assumptions</w:t>
       </w:r>
-      <w:bookmarkEnd w:id="11"/>
+      <w:bookmarkEnd w:id="12"/>
     </w:p>
     <w:p>
       <w:pPr>
@@ -3833,8 +3835,8 @@
         </w:numPr>
         <w:ind w:leftChars="0" w:firstLineChars="0"/>
       </w:pPr>
-      <w:bookmarkStart w:id="12" w:name="_heading=h.n5s1olz0e9it" w:colFirst="0" w:colLast="0"/>
-      <w:bookmarkEnd w:id="12"/>
+      <w:bookmarkStart w:id="13" w:name="_heading=h.n5s1olz0e9it" w:colFirst="0" w:colLast="0"/>
+      <w:bookmarkEnd w:id="13"/>
       <w:r>
         <w:t>Resources</w:t>
       </w:r>
@@ -3886,8 +3888,8 @@
           <w:numId w:val="0"/>
         </w:numPr>
       </w:pPr>
-      <w:bookmarkStart w:id="13" w:name="_heading=h.ob6cxu48omb9" w:colFirst="0" w:colLast="0"/>
-      <w:bookmarkEnd w:id="13"/>
+      <w:bookmarkStart w:id="14" w:name="_heading=h.ob6cxu48omb9" w:colFirst="0" w:colLast="0"/>
+      <w:bookmarkEnd w:id="14"/>
     </w:p>
     <w:p>
       <w:pPr>
@@ -3898,11 +3900,11 @@
         </w:numPr>
         <w:ind w:left="0" w:hanging="2"/>
       </w:pPr>
-      <w:bookmarkStart w:id="14" w:name="_Toc31372983"/>
+      <w:bookmarkStart w:id="15" w:name="_Toc31372983"/>
       <w:r>
         <w:t>Constraints</w:t>
       </w:r>
-      <w:bookmarkEnd w:id="14"/>
+      <w:bookmarkEnd w:id="15"/>
     </w:p>
     <w:p>
       <w:pPr>
@@ -3913,8 +3915,8 @@
         </w:numPr>
         <w:ind w:leftChars="0" w:firstLineChars="0"/>
       </w:pPr>
-      <w:bookmarkStart w:id="15" w:name="_heading=h.sy2u4iq30sas" w:colFirst="0" w:colLast="0"/>
-      <w:bookmarkEnd w:id="15"/>
+      <w:bookmarkStart w:id="16" w:name="_heading=h.sy2u4iq30sas" w:colFirst="0" w:colLast="0"/>
+      <w:bookmarkEnd w:id="16"/>
       <w:r>
         <w:t>Resources</w:t>
       </w:r>
@@ -3936,8 +3938,8 @@
         </w:numPr>
         <w:ind w:leftChars="0" w:firstLineChars="0"/>
       </w:pPr>
-      <w:bookmarkStart w:id="16" w:name="_heading=h.a5aiwsaqwrlr" w:colFirst="0" w:colLast="0"/>
-      <w:bookmarkEnd w:id="16"/>
+      <w:bookmarkStart w:id="17" w:name="_heading=h.a5aiwsaqwrlr" w:colFirst="0" w:colLast="0"/>
+      <w:bookmarkEnd w:id="17"/>
       <w:r>
         <w:t>Limited Time</w:t>
       </w:r>
@@ -3964,7 +3966,7 @@
         </w:numPr>
         <w:ind w:left="0" w:hanging="2"/>
       </w:pPr>
-      <w:bookmarkStart w:id="17" w:name="_Toc31372984"/>
+      <w:bookmarkStart w:id="18" w:name="_Toc31372984"/>
       <w:r>
         <w:rPr>
           <w:noProof/>
@@ -4019,7 +4021,7 @@
         </w:rPr>
         <w:t>WORK BREAKDOWN STRUCTURE</w:t>
       </w:r>
-      <w:bookmarkEnd w:id="17"/>
+      <w:bookmarkEnd w:id="18"/>
     </w:p>
     <w:p>
       <w:pPr>
@@ -4339,8 +4341,8 @@
                 <w:szCs w:val="22"/>
               </w:rPr>
             </w:pPr>
-            <w:bookmarkStart w:id="18" w:name="_heading=h.gjdgxs" w:colFirst="0" w:colLast="0"/>
-            <w:bookmarkEnd w:id="18"/>
+            <w:bookmarkStart w:id="19" w:name="_heading=h.gjdgxs" w:colFirst="0" w:colLast="0"/>
+            <w:bookmarkEnd w:id="19"/>
             <w:r>
               <w:rPr>
                 <w:rFonts w:ascii="Calibri" w:eastAsia="Calibri" w:hAnsi="Calibri" w:cs="Calibri"/>
@@ -4366,8 +4368,8 @@
                 <w:szCs w:val="22"/>
               </w:rPr>
             </w:pPr>
-            <w:bookmarkStart w:id="19" w:name="_heading=h.ccimvpgco7kq" w:colFirst="0" w:colLast="0"/>
-            <w:bookmarkEnd w:id="19"/>
+            <w:bookmarkStart w:id="20" w:name="_heading=h.ccimvpgco7kq" w:colFirst="0" w:colLast="0"/>
+            <w:bookmarkEnd w:id="20"/>
             <w:r>
               <w:rPr>
                 <w:rFonts w:ascii="Calibri" w:eastAsia="Calibri" w:hAnsi="Calibri" w:cs="Calibri"/>
@@ -4393,8 +4395,8 @@
                 <w:szCs w:val="22"/>
               </w:rPr>
             </w:pPr>
-            <w:bookmarkStart w:id="20" w:name="_heading=h.j0xjlm18nscu" w:colFirst="0" w:colLast="0"/>
-            <w:bookmarkEnd w:id="20"/>
+            <w:bookmarkStart w:id="21" w:name="_heading=h.j0xjlm18nscu" w:colFirst="0" w:colLast="0"/>
+            <w:bookmarkEnd w:id="21"/>
             <w:r>
               <w:rPr>
                 <w:rFonts w:ascii="Calibri" w:eastAsia="Calibri" w:hAnsi="Calibri" w:cs="Calibri"/>
@@ -4420,8 +4422,8 @@
                 <w:szCs w:val="22"/>
               </w:rPr>
             </w:pPr>
-            <w:bookmarkStart w:id="21" w:name="_heading=h.h7vz7poj5q59" w:colFirst="0" w:colLast="0"/>
-            <w:bookmarkEnd w:id="21"/>
+            <w:bookmarkStart w:id="22" w:name="_heading=h.h7vz7poj5q59" w:colFirst="0" w:colLast="0"/>
+            <w:bookmarkEnd w:id="22"/>
             <w:r>
               <w:rPr>
                 <w:rFonts w:ascii="Calibri" w:eastAsia="Calibri" w:hAnsi="Calibri" w:cs="Calibri"/>
@@ -10414,8 +10416,8 @@
         <w:spacing w:after="120" w:line="240" w:lineRule="auto"/>
         <w:ind w:left="0" w:hanging="2"/>
       </w:pPr>
-      <w:bookmarkStart w:id="22" w:name="_heading=h.3dy6vkm" w:colFirst="0" w:colLast="0"/>
-      <w:bookmarkEnd w:id="22"/>
+      <w:bookmarkStart w:id="23" w:name="_heading=h.3dy6vkm" w:colFirst="0" w:colLast="0"/>
+      <w:bookmarkEnd w:id="23"/>
       <w:r>
         <w:br w:type="page"/>
       </w:r>
@@ -10429,8 +10431,8 @@
         </w:numPr>
         <w:ind w:left="1"/>
       </w:pPr>
-      <w:bookmarkStart w:id="23" w:name="_heading=h.ajv9v771pier" w:colFirst="0" w:colLast="0"/>
-      <w:bookmarkEnd w:id="23"/>
+      <w:bookmarkStart w:id="24" w:name="_heading=h.ajv9v771pier" w:colFirst="0" w:colLast="0"/>
+      <w:bookmarkEnd w:id="24"/>
     </w:p>
     <w:p>
       <w:pPr>
@@ -10441,14 +10443,14 @@
         </w:numPr>
         <w:ind w:left="1" w:hanging="3"/>
       </w:pPr>
-      <w:bookmarkStart w:id="24" w:name="_Toc31372985"/>
+      <w:bookmarkStart w:id="25" w:name="_Toc31372985"/>
       <w:r>
         <w:rPr>
           <w:smallCaps/>
         </w:rPr>
         <w:t>PROJECT ORGANISATION</w:t>
       </w:r>
-      <w:bookmarkEnd w:id="24"/>
+      <w:bookmarkEnd w:id="25"/>
     </w:p>
     <w:p>
       <w:pPr>
@@ -12023,6 +12025,9 @@
                 <w:numId w:val="28"/>
               </w:numPr>
               <w:shd w:val="clear" w:color="auto" w:fill="FFFFFF"/>
+              <w:tabs>
+                <w:tab w:val="left" w:pos="277"/>
+              </w:tabs>
               <w:spacing w:before="0" w:after="0"/>
               <w:ind w:left="0" w:hanging="2"/>
               <w:jc w:val="left"/>
@@ -12038,6 +12043,9 @@
                 <w:numId w:val="28"/>
               </w:numPr>
               <w:shd w:val="clear" w:color="auto" w:fill="FFFFFF"/>
+              <w:tabs>
+                <w:tab w:val="left" w:pos="277"/>
+              </w:tabs>
               <w:spacing w:before="0" w:after="0"/>
               <w:ind w:left="0" w:hanging="2"/>
               <w:jc w:val="left"/>
@@ -12124,6 +12132,9 @@
                 <w:numId w:val="8"/>
               </w:numPr>
               <w:shd w:val="clear" w:color="auto" w:fill="FFFFFF"/>
+              <w:tabs>
+                <w:tab w:val="left" w:pos="277"/>
+              </w:tabs>
               <w:spacing w:before="0" w:after="0"/>
               <w:ind w:left="0" w:hanging="2"/>
               <w:jc w:val="left"/>
@@ -12139,6 +12150,9 @@
                 <w:numId w:val="8"/>
               </w:numPr>
               <w:shd w:val="clear" w:color="auto" w:fill="FFFFFF"/>
+              <w:tabs>
+                <w:tab w:val="left" w:pos="277"/>
+              </w:tabs>
               <w:spacing w:before="0" w:after="0"/>
               <w:ind w:left="0" w:hanging="2"/>
               <w:jc w:val="left"/>
@@ -12225,6 +12239,9 @@
                 <w:numId w:val="27"/>
               </w:numPr>
               <w:shd w:val="clear" w:color="auto" w:fill="FFFFFF"/>
+              <w:tabs>
+                <w:tab w:val="left" w:pos="277"/>
+              </w:tabs>
               <w:spacing w:before="0" w:after="0"/>
               <w:ind w:left="0" w:hanging="2"/>
               <w:jc w:val="left"/>
@@ -12240,6 +12257,9 @@
                 <w:numId w:val="27"/>
               </w:numPr>
               <w:shd w:val="clear" w:color="auto" w:fill="FFFFFF"/>
+              <w:tabs>
+                <w:tab w:val="left" w:pos="277"/>
+              </w:tabs>
               <w:spacing w:before="0" w:after="0"/>
               <w:ind w:left="0" w:hanging="2"/>
               <w:jc w:val="left"/>
@@ -12326,6 +12346,9 @@
                 <w:numId w:val="1"/>
               </w:numPr>
               <w:shd w:val="clear" w:color="auto" w:fill="FFFFFF"/>
+              <w:tabs>
+                <w:tab w:val="left" w:pos="277"/>
+              </w:tabs>
               <w:spacing w:before="0" w:after="0"/>
               <w:ind w:left="0" w:hanging="2"/>
               <w:jc w:val="left"/>
@@ -12341,6 +12364,9 @@
                 <w:numId w:val="1"/>
               </w:numPr>
               <w:shd w:val="clear" w:color="auto" w:fill="FFFFFF"/>
+              <w:tabs>
+                <w:tab w:val="left" w:pos="277"/>
+              </w:tabs>
               <w:spacing w:before="0" w:after="0"/>
               <w:ind w:left="0" w:hanging="2"/>
               <w:jc w:val="left"/>
@@ -12356,6 +12382,9 @@
                 <w:numId w:val="1"/>
               </w:numPr>
               <w:shd w:val="clear" w:color="auto" w:fill="FFFFFF"/>
+              <w:tabs>
+                <w:tab w:val="left" w:pos="277"/>
+              </w:tabs>
               <w:spacing w:before="0" w:after="0"/>
               <w:ind w:left="0" w:hanging="2"/>
               <w:jc w:val="left"/>
@@ -12442,6 +12471,9 @@
                 <w:numId w:val="2"/>
               </w:numPr>
               <w:shd w:val="clear" w:color="auto" w:fill="FFFFFF"/>
+              <w:tabs>
+                <w:tab w:val="left" w:pos="277"/>
+              </w:tabs>
               <w:spacing w:before="0" w:after="0"/>
               <w:ind w:left="0" w:hanging="2"/>
               <w:jc w:val="left"/>
@@ -12457,12 +12489,21 @@
                 <w:numId w:val="2"/>
               </w:numPr>
               <w:shd w:val="clear" w:color="auto" w:fill="FFFFFF"/>
+              <w:tabs>
+                <w:tab w:val="left" w:pos="277"/>
+              </w:tabs>
               <w:spacing w:before="0" w:after="0"/>
               <w:ind w:left="0" w:hanging="2"/>
               <w:jc w:val="left"/>
             </w:pPr>
             <w:r>
-              <w:t>RPI programming</w:t>
+              <w:t xml:space="preserve">RPI </w:t>
+            </w:r>
+            <w:r>
+              <w:t xml:space="preserve">communications </w:t>
+            </w:r>
+            <w:r>
+              <w:t>programming</w:t>
             </w:r>
           </w:p>
           <w:p>
@@ -12472,6 +12513,9 @@
                 <w:numId w:val="2"/>
               </w:numPr>
               <w:shd w:val="clear" w:color="auto" w:fill="FFFFFF"/>
+              <w:tabs>
+                <w:tab w:val="left" w:pos="277"/>
+              </w:tabs>
               <w:spacing w:before="0" w:after="0"/>
               <w:ind w:left="0" w:hanging="2"/>
               <w:jc w:val="left"/>
@@ -12558,6 +12602,9 @@
                 <w:numId w:val="10"/>
               </w:numPr>
               <w:shd w:val="clear" w:color="auto" w:fill="FFFFFF"/>
+              <w:tabs>
+                <w:tab w:val="left" w:pos="277"/>
+              </w:tabs>
               <w:spacing w:before="0" w:after="0"/>
               <w:ind w:left="0" w:hanging="2"/>
               <w:jc w:val="left"/>
@@ -12573,6 +12620,9 @@
                 <w:numId w:val="10"/>
               </w:numPr>
               <w:shd w:val="clear" w:color="auto" w:fill="FFFFFF"/>
+              <w:tabs>
+                <w:tab w:val="left" w:pos="277"/>
+              </w:tabs>
               <w:spacing w:before="0" w:after="0"/>
               <w:ind w:left="0" w:hanging="2"/>
               <w:jc w:val="left"/>
@@ -12659,6 +12709,9 @@
                 <w:numId w:val="9"/>
               </w:numPr>
               <w:shd w:val="clear" w:color="auto" w:fill="FFFFFF"/>
+              <w:tabs>
+                <w:tab w:val="left" w:pos="277"/>
+              </w:tabs>
               <w:spacing w:before="0" w:after="0"/>
               <w:ind w:left="0" w:hanging="2"/>
               <w:jc w:val="left"/>
@@ -12674,6 +12727,9 @@
                 <w:numId w:val="9"/>
               </w:numPr>
               <w:shd w:val="clear" w:color="auto" w:fill="FFFFFF"/>
+              <w:tabs>
+                <w:tab w:val="left" w:pos="277"/>
+              </w:tabs>
               <w:spacing w:before="0" w:after="0"/>
               <w:ind w:left="0" w:hanging="2"/>
               <w:jc w:val="left"/>
@@ -12760,6 +12816,9 @@
                 <w:numId w:val="25"/>
               </w:numPr>
               <w:shd w:val="clear" w:color="auto" w:fill="FFFFFF"/>
+              <w:tabs>
+                <w:tab w:val="left" w:pos="277"/>
+              </w:tabs>
               <w:spacing w:before="0" w:after="0"/>
               <w:ind w:left="0" w:hanging="2"/>
               <w:jc w:val="left"/>
@@ -12775,6 +12834,9 @@
                 <w:numId w:val="25"/>
               </w:numPr>
               <w:shd w:val="clear" w:color="auto" w:fill="FFFFFF"/>
+              <w:tabs>
+                <w:tab w:val="left" w:pos="277"/>
+              </w:tabs>
               <w:spacing w:before="0" w:after="0"/>
               <w:ind w:left="0" w:hanging="2"/>
               <w:jc w:val="left"/>
@@ -12795,8 +12857,8 @@
         </w:numPr>
         <w:ind w:left="1"/>
       </w:pPr>
-      <w:bookmarkStart w:id="25" w:name="_heading=h.1t3h5sf" w:colFirst="0" w:colLast="0"/>
-      <w:bookmarkEnd w:id="25"/>
+      <w:bookmarkStart w:id="26" w:name="_heading=h.1t3h5sf" w:colFirst="0" w:colLast="0"/>
+      <w:bookmarkEnd w:id="26"/>
     </w:p>
     <w:p>
       <w:pPr>
@@ -12807,14 +12869,14 @@
         </w:numPr>
         <w:ind w:left="1" w:hanging="3"/>
       </w:pPr>
-      <w:bookmarkStart w:id="26" w:name="_Toc31372986"/>
+      <w:bookmarkStart w:id="27" w:name="_Toc31372986"/>
       <w:r>
         <w:rPr>
           <w:smallCaps/>
         </w:rPr>
         <w:t>APPROACH</w:t>
       </w:r>
-      <w:bookmarkEnd w:id="26"/>
+      <w:bookmarkEnd w:id="27"/>
     </w:p>
     <w:p>
       <w:pPr>
@@ -12907,8 +12969,8 @@
         <w:spacing w:after="120" w:line="240" w:lineRule="auto"/>
         <w:ind w:left="0" w:hanging="2"/>
       </w:pPr>
-      <w:bookmarkStart w:id="27" w:name="_heading=h.4d34og8" w:colFirst="0" w:colLast="0"/>
-      <w:bookmarkEnd w:id="27"/>
+      <w:bookmarkStart w:id="28" w:name="_heading=h.4d34og8" w:colFirst="0" w:colLast="0"/>
+      <w:bookmarkEnd w:id="28"/>
       <w:r>
         <w:t xml:space="preserve">For this project, the development team has decided to use the Scrum model as the primary SDLC methodology. </w:t>
       </w:r>
@@ -12928,10 +12990,23 @@
         <w:spacing w:after="120" w:line="240" w:lineRule="auto"/>
         <w:ind w:left="0" w:hanging="2"/>
       </w:pPr>
-      <w:bookmarkStart w:id="28" w:name="_heading=h.artpps3eps7u" w:colFirst="0" w:colLast="0"/>
-      <w:bookmarkStart w:id="29" w:name="_heading=h.9nw49xmes0i" w:colFirst="0" w:colLast="0"/>
-      <w:bookmarkEnd w:id="28"/>
+    </w:p>
+    <w:p>
+      <w:pPr>
+        <w:pBdr>
+          <w:top w:val="nil"/>
+          <w:left w:val="nil"/>
+          <w:bottom w:val="nil"/>
+          <w:right w:val="nil"/>
+          <w:between w:val="nil"/>
+        </w:pBdr>
+        <w:spacing w:after="120" w:line="240" w:lineRule="auto"/>
+        <w:ind w:left="0" w:hanging="2"/>
+      </w:pPr>
+      <w:bookmarkStart w:id="29" w:name="_heading=h.artpps3eps7u" w:colFirst="0" w:colLast="0"/>
+      <w:bookmarkStart w:id="30" w:name="_heading=h.9nw49xmes0i" w:colFirst="0" w:colLast="0"/>
       <w:bookmarkEnd w:id="29"/>
+      <w:bookmarkEnd w:id="30"/>
       <w:r>
         <w:t>In Scrum development, a sprint planning meeting is described in terms of the desired outcome</w:t>
       </w:r>
@@ -12947,6 +13022,19 @@
       <w:r>
         <w:t xml:space="preserve"> </w:t>
       </w:r>
+    </w:p>
+    <w:p>
+      <w:pPr>
+        <w:pBdr>
+          <w:top w:val="nil"/>
+          <w:left w:val="nil"/>
+          <w:bottom w:val="nil"/>
+          <w:right w:val="nil"/>
+          <w:between w:val="nil"/>
+        </w:pBdr>
+        <w:spacing w:after="120" w:line="240" w:lineRule="auto"/>
+        <w:ind w:left="0" w:hanging="2"/>
+      </w:pPr>
     </w:p>
     <w:p>
       <w:pPr>
@@ -12994,8 +13082,8 @@
         <w:spacing w:after="120" w:line="240" w:lineRule="auto"/>
         <w:ind w:left="0" w:hanging="2"/>
       </w:pPr>
-      <w:bookmarkStart w:id="30" w:name="_heading=h.a6tewnnsjuzv" w:colFirst="0" w:colLast="0"/>
-      <w:bookmarkEnd w:id="30"/>
+      <w:bookmarkStart w:id="31" w:name="_heading=h.a6tewnnsjuzv" w:colFirst="0" w:colLast="0"/>
+      <w:bookmarkEnd w:id="31"/>
       <w:r>
         <w:br w:type="page"/>
       </w:r>
@@ -13009,8 +13097,8 @@
         </w:numPr>
         <w:ind w:left="1"/>
       </w:pPr>
-      <w:bookmarkStart w:id="31" w:name="_heading=h.66uygbjo2n3" w:colFirst="0" w:colLast="0"/>
-      <w:bookmarkEnd w:id="31"/>
+      <w:bookmarkStart w:id="32" w:name="_heading=h.66uygbjo2n3" w:colFirst="0" w:colLast="0"/>
+      <w:bookmarkEnd w:id="32"/>
     </w:p>
     <w:p>
       <w:pPr>
@@ -13021,14 +13109,14 @@
         </w:numPr>
         <w:ind w:left="1" w:hanging="3"/>
       </w:pPr>
-      <w:bookmarkStart w:id="32" w:name="_Toc31372987"/>
+      <w:bookmarkStart w:id="33" w:name="_Toc31372987"/>
       <w:r>
         <w:rPr>
           <w:smallCaps/>
         </w:rPr>
         <w:t>RISK MANAGEMENT</w:t>
       </w:r>
-      <w:bookmarkEnd w:id="32"/>
+      <w:bookmarkEnd w:id="33"/>
     </w:p>
     <w:tbl>
       <w:tblPr>
@@ -13260,14 +13348,9 @@
               <w:t>WhatsApp</w:t>
             </w:r>
             <w:r>
-              <w:t xml:space="preserve"> group. A GitHub projects board will be used to give updates on the status of tasks</w:t>
-            </w:r>
-          </w:p>
-        </w:tc>
-        <w:tc>
-          <w:tcPr>
-            <w:tcW w:w="2145" w:type="dxa"/>
-          </w:tcPr>
+              <w:t xml:space="preserve"> group. </w:t>
+            </w:r>
+          </w:p>
           <w:p>
             <w:pPr>
               <w:pBdr>
@@ -13282,15 +13365,7 @@
               <w:ind w:left="0" w:hanging="2"/>
               <w:jc w:val="left"/>
             </w:pPr>
-            <w:r>
-              <w:t>High</w:t>
-            </w:r>
-          </w:p>
-        </w:tc>
-        <w:tc>
-          <w:tcPr>
-            <w:tcW w:w="1650" w:type="dxa"/>
-          </w:tcPr>
+          </w:p>
           <w:p>
             <w:pPr>
               <w:pBdr>
@@ -13306,15 +13381,13 @@
               <w:jc w:val="left"/>
             </w:pPr>
             <w:r>
-              <w:t>Medium</w:t>
-            </w:r>
-          </w:p>
-        </w:tc>
-      </w:tr>
-      <w:tr>
-        <w:tc>
-          <w:tcPr>
-            <w:tcW w:w="2595" w:type="dxa"/>
+              <w:t>A GitHub projects board will be used to give updates on the status of tasks</w:t>
+            </w:r>
+          </w:p>
+        </w:tc>
+        <w:tc>
+          <w:tcPr>
+            <w:tcW w:w="2145" w:type="dxa"/>
           </w:tcPr>
           <w:p>
             <w:pPr>
@@ -13331,13 +13404,13 @@
               <w:jc w:val="left"/>
             </w:pPr>
             <w:r>
-              <w:t>Team members may not know what to work on</w:t>
-            </w:r>
-          </w:p>
-        </w:tc>
-        <w:tc>
-          <w:tcPr>
-            <w:tcW w:w="3090" w:type="dxa"/>
+              <w:t>High</w:t>
+            </w:r>
+          </w:p>
+        </w:tc>
+        <w:tc>
+          <w:tcPr>
+            <w:tcW w:w="1650" w:type="dxa"/>
           </w:tcPr>
           <w:p>
             <w:pPr>
@@ -13354,13 +13427,15 @@
               <w:jc w:val="left"/>
             </w:pPr>
             <w:r>
-              <w:t>Issues can be raised on the GitHub repository and the person raising an issue can assign members to tasks. During the weekly scrum meeting, project manager will ensure each team member has assigned tasks and update the same on the GitHub projects board</w:t>
-            </w:r>
-          </w:p>
-        </w:tc>
-        <w:tc>
-          <w:tcPr>
-            <w:tcW w:w="2145" w:type="dxa"/>
+              <w:t>Medium</w:t>
+            </w:r>
+          </w:p>
+        </w:tc>
+      </w:tr>
+      <w:tr>
+        <w:tc>
+          <w:tcPr>
+            <w:tcW w:w="2595" w:type="dxa"/>
           </w:tcPr>
           <w:p>
             <w:pPr>
@@ -13377,13 +13452,13 @@
               <w:jc w:val="left"/>
             </w:pPr>
             <w:r>
-              <w:t>High</w:t>
-            </w:r>
-          </w:p>
-        </w:tc>
-        <w:tc>
-          <w:tcPr>
-            <w:tcW w:w="1650" w:type="dxa"/>
+              <w:t>Team members may not know what to work on</w:t>
+            </w:r>
+          </w:p>
+        </w:tc>
+        <w:tc>
+          <w:tcPr>
+            <w:tcW w:w="3090" w:type="dxa"/>
           </w:tcPr>
           <w:p>
             <w:pPr>
@@ -13400,16 +13475,9 @@
               <w:jc w:val="left"/>
             </w:pPr>
             <w:r>
-              <w:t>Medium</w:t>
-            </w:r>
-          </w:p>
-        </w:tc>
-      </w:tr>
-      <w:tr>
-        <w:tc>
-          <w:tcPr>
-            <w:tcW w:w="2595" w:type="dxa"/>
-          </w:tcPr>
+              <w:t xml:space="preserve">Issues can be raised on the GitHub repository and the person raising an issue can assign members to tasks. </w:t>
+            </w:r>
+          </w:p>
           <w:p>
             <w:pPr>
               <w:pBdr>
@@ -13424,15 +13492,7 @@
               <w:ind w:left="0" w:hanging="2"/>
               <w:jc w:val="left"/>
             </w:pPr>
-            <w:r>
-              <w:t>Team members may not be motivated enough and procrastinate on tasks</w:t>
-            </w:r>
-          </w:p>
-        </w:tc>
-        <w:tc>
-          <w:tcPr>
-            <w:tcW w:w="3090" w:type="dxa"/>
-          </w:tcPr>
+          </w:p>
           <w:p>
             <w:pPr>
               <w:pBdr>
@@ -13448,9 +13508,14 @@
               <w:jc w:val="left"/>
             </w:pPr>
             <w:r>
-              <w:t>Set up weekly target and progress plans to be met by individual team members for each scrum meeting.</w:t>
-            </w:r>
-          </w:p>
+              <w:t>During the weekly scrum meeting, project manager will ensure each team member has assigned tasks and update the same on the GitHub projects board</w:t>
+            </w:r>
+          </w:p>
+        </w:tc>
+        <w:tc>
+          <w:tcPr>
+            <w:tcW w:w="2145" w:type="dxa"/>
+          </w:tcPr>
           <w:p>
             <w:pPr>
               <w:pBdr>
@@ -13465,7 +13530,15 @@
               <w:ind w:left="0" w:hanging="2"/>
               <w:jc w:val="left"/>
             </w:pPr>
-          </w:p>
+            <w:r>
+              <w:t>High</w:t>
+            </w:r>
+          </w:p>
+        </w:tc>
+        <w:tc>
+          <w:tcPr>
+            <w:tcW w:w="1650" w:type="dxa"/>
+          </w:tcPr>
           <w:p>
             <w:pPr>
               <w:pBdr>
@@ -13481,13 +13554,15 @@
               <w:jc w:val="left"/>
             </w:pPr>
             <w:r>
-              <w:t>Leverage on individual peer review to discourage team members from procrastinating on tasks.</w:t>
-            </w:r>
-          </w:p>
-        </w:tc>
-        <w:tc>
-          <w:tcPr>
-            <w:tcW w:w="2145" w:type="dxa"/>
+              <w:t>Medium</w:t>
+            </w:r>
+          </w:p>
+        </w:tc>
+      </w:tr>
+      <w:tr>
+        <w:tc>
+          <w:tcPr>
+            <w:tcW w:w="2595" w:type="dxa"/>
           </w:tcPr>
           <w:p>
             <w:pPr>
@@ -13504,13 +13579,13 @@
               <w:jc w:val="left"/>
             </w:pPr>
             <w:r>
-              <w:t>High</w:t>
-            </w:r>
-          </w:p>
-        </w:tc>
-        <w:tc>
-          <w:tcPr>
-            <w:tcW w:w="1650" w:type="dxa"/>
+              <w:t>Team members may not be motivated enough and procrastinate on tasks</w:t>
+            </w:r>
+          </w:p>
+        </w:tc>
+        <w:tc>
+          <w:tcPr>
+            <w:tcW w:w="3090" w:type="dxa"/>
           </w:tcPr>
           <w:p>
             <w:pPr>
@@ -13527,16 +13602,9 @@
               <w:jc w:val="left"/>
             </w:pPr>
             <w:r>
-              <w:t>Medium</w:t>
-            </w:r>
-          </w:p>
-        </w:tc>
-      </w:tr>
-      <w:tr>
-        <w:tc>
-          <w:tcPr>
-            <w:tcW w:w="2595" w:type="dxa"/>
-          </w:tcPr>
+              <w:t>Set up weekly target and progress plans to be met by individual team members for each scrum meeting.</w:t>
+            </w:r>
+          </w:p>
           <w:p>
             <w:pPr>
               <w:pBdr>
@@ -13551,15 +13619,7 @@
               <w:ind w:left="0" w:hanging="2"/>
               <w:jc w:val="left"/>
             </w:pPr>
-            <w:r>
-              <w:t>There may be a lack of programming knowledge</w:t>
-            </w:r>
-          </w:p>
-        </w:tc>
-        <w:tc>
-          <w:tcPr>
-            <w:tcW w:w="3090" w:type="dxa"/>
-          </w:tcPr>
+          </w:p>
           <w:p>
             <w:pPr>
               <w:pBdr>
@@ -13575,7 +13635,7 @@
               <w:jc w:val="left"/>
             </w:pPr>
             <w:r>
-              <w:t>Before each scrum meeting, each member will be asked to research on the topics to be discussed during the meeting</w:t>
+              <w:t>Leverage on individual peer review to discourage team members from procrastinating on tasks.</w:t>
             </w:r>
           </w:p>
         </w:tc>
@@ -13621,7 +13681,7 @@
               <w:jc w:val="left"/>
             </w:pPr>
             <w:r>
-              <w:t>Low</w:t>
+              <w:t>Medium</w:t>
             </w:r>
           </w:p>
         </w:tc>
@@ -13646,7 +13706,7 @@
               <w:jc w:val="left"/>
             </w:pPr>
             <w:r>
-              <w:t>The team may encounter problems integrating the different components at the later stages of the project</w:t>
+              <w:t>There may be a lack of programming knowledge</w:t>
             </w:r>
           </w:p>
         </w:tc>
@@ -13669,7 +13729,10 @@
               <w:jc w:val="left"/>
             </w:pPr>
             <w:r>
-              <w:t>Travis CI will be used for continuous integration on the GitHub repo. Before any code is uploaded, 2 members of the team will be required to peer review the code (from a different department)</w:t>
+              <w:t>Before each scrum meeting, each member will be asked to research on the topics to be discussed during the meeting</w:t>
+            </w:r>
+            <w:r>
+              <w:t>.</w:t>
             </w:r>
           </w:p>
         </w:tc>
@@ -13715,7 +13778,7 @@
               <w:jc w:val="left"/>
             </w:pPr>
             <w:r>
-              <w:t>High</w:t>
+              <w:t>Low</w:t>
             </w:r>
           </w:p>
         </w:tc>
@@ -13740,7 +13803,7 @@
               <w:jc w:val="left"/>
             </w:pPr>
             <w:r>
-              <w:t>The tests for the robot may be insufficient</w:t>
+              <w:t>The team may encounter problems integrating the different components at the later stages of the project</w:t>
             </w:r>
           </w:p>
         </w:tc>
@@ -13763,14 +13826,9 @@
               <w:jc w:val="left"/>
             </w:pPr>
             <w:r>
-              <w:t>Before adding any feature, the team member will be required to propose at least 1 test. Each scrum meeting will also include discussions about the required tests for the scrum</w:t>
-            </w:r>
-          </w:p>
-        </w:tc>
-        <w:tc>
-          <w:tcPr>
-            <w:tcW w:w="2145" w:type="dxa"/>
-          </w:tcPr>
+              <w:t xml:space="preserve">Travis CI will be used for continuous integration on the GitHub repo. </w:t>
+            </w:r>
+          </w:p>
           <w:p>
             <w:pPr>
               <w:pBdr>
@@ -13785,15 +13843,7 @@
               <w:ind w:left="0" w:hanging="2"/>
               <w:jc w:val="left"/>
             </w:pPr>
-            <w:r>
-              <w:t>Medium</w:t>
-            </w:r>
-          </w:p>
-        </w:tc>
-        <w:tc>
-          <w:tcPr>
-            <w:tcW w:w="1650" w:type="dxa"/>
-          </w:tcPr>
+          </w:p>
           <w:p>
             <w:pPr>
               <w:pBdr>
@@ -13809,15 +13859,16 @@
               <w:jc w:val="left"/>
             </w:pPr>
             <w:r>
-              <w:t>High</w:t>
-            </w:r>
-          </w:p>
-        </w:tc>
-      </w:tr>
-      <w:tr>
-        <w:tc>
-          <w:tcPr>
-            <w:tcW w:w="2595" w:type="dxa"/>
+              <w:t>Before any code is uploaded, 2 members of the team will be required to peer review the code (from a different department)</w:t>
+            </w:r>
+            <w:r>
+              <w:t>.</w:t>
+            </w:r>
+          </w:p>
+        </w:tc>
+        <w:tc>
+          <w:tcPr>
+            <w:tcW w:w="2145" w:type="dxa"/>
           </w:tcPr>
           <w:p>
             <w:pPr>
@@ -13834,14 +13885,13 @@
               <w:jc w:val="left"/>
             </w:pPr>
             <w:r>
-              <w:lastRenderedPageBreak/>
-              <w:t>Some of the sensitive hardware devices may get damaged</w:t>
-            </w:r>
-          </w:p>
-        </w:tc>
-        <w:tc>
-          <w:tcPr>
-            <w:tcW w:w="3090" w:type="dxa"/>
+              <w:t>High</w:t>
+            </w:r>
+          </w:p>
+        </w:tc>
+        <w:tc>
+          <w:tcPr>
+            <w:tcW w:w="1650" w:type="dxa"/>
           </w:tcPr>
           <w:p>
             <w:pPr>
@@ -13858,13 +13908,15 @@
               <w:jc w:val="left"/>
             </w:pPr>
             <w:r>
-              <w:t>The hardware will be handled carefully. Every week, all the components will be checked for proper functioning and any malfunction will be immediately reported</w:t>
-            </w:r>
-          </w:p>
-        </w:tc>
-        <w:tc>
-          <w:tcPr>
-            <w:tcW w:w="2145" w:type="dxa"/>
+              <w:t>High</w:t>
+            </w:r>
+          </w:p>
+        </w:tc>
+      </w:tr>
+      <w:tr>
+        <w:tc>
+          <w:tcPr>
+            <w:tcW w:w="2595" w:type="dxa"/>
           </w:tcPr>
           <w:p>
             <w:pPr>
@@ -13881,13 +13933,13 @@
               <w:jc w:val="left"/>
             </w:pPr>
             <w:r>
-              <w:t>Medium</w:t>
-            </w:r>
-          </w:p>
-        </w:tc>
-        <w:tc>
-          <w:tcPr>
-            <w:tcW w:w="1650" w:type="dxa"/>
+              <w:t>The tests for the robot may be insufficient</w:t>
+            </w:r>
+          </w:p>
+        </w:tc>
+        <w:tc>
+          <w:tcPr>
+            <w:tcW w:w="3090" w:type="dxa"/>
           </w:tcPr>
           <w:p>
             <w:pPr>
@@ -13904,15 +13956,20 @@
               <w:jc w:val="left"/>
             </w:pPr>
             <w:r>
-              <w:t>Low</w:t>
-            </w:r>
-          </w:p>
-        </w:tc>
-      </w:tr>
-      <w:tr>
-        <w:tc>
-          <w:tcPr>
-            <w:tcW w:w="2595" w:type="dxa"/>
+              <w:t xml:space="preserve">Before adding any feature, the team member will be </w:t>
+            </w:r>
+            <w:r>
+              <w:lastRenderedPageBreak/>
+              <w:t>required to propose at least 1 test. Each scrum meeting will also include discussions about the required tests for the scrum</w:t>
+            </w:r>
+            <w:r>
+              <w:t>.</w:t>
+            </w:r>
+          </w:p>
+        </w:tc>
+        <w:tc>
+          <w:tcPr>
+            <w:tcW w:w="2145" w:type="dxa"/>
           </w:tcPr>
           <w:p>
             <w:pPr>
@@ -13929,13 +13986,14 @@
               <w:jc w:val="left"/>
             </w:pPr>
             <w:r>
-              <w:t xml:space="preserve">Team members may upload faulty code which may lead to the entire system malfunctioning </w:t>
-            </w:r>
-          </w:p>
-        </w:tc>
-        <w:tc>
-          <w:tcPr>
-            <w:tcW w:w="3090" w:type="dxa"/>
+              <w:lastRenderedPageBreak/>
+              <w:t>Medium</w:t>
+            </w:r>
+          </w:p>
+        </w:tc>
+        <w:tc>
+          <w:tcPr>
+            <w:tcW w:w="1650" w:type="dxa"/>
           </w:tcPr>
           <w:p>
             <w:pPr>
@@ -13952,22 +14010,15 @@
               <w:jc w:val="left"/>
             </w:pPr>
             <w:r>
-              <w:t>Each</w:t>
-            </w:r>
-            <w:r>
-              <w:rPr>
-                <w:b/>
-              </w:rPr>
-              <w:t xml:space="preserve"> </w:t>
-            </w:r>
-            <w:r>
-              <w:t>pull request to the code base will require at least 2 peer reviews. Automated continuous integration tools will also be used to notify the uploader of any errors</w:t>
-            </w:r>
-          </w:p>
-        </w:tc>
-        <w:tc>
-          <w:tcPr>
-            <w:tcW w:w="2145" w:type="dxa"/>
+              <w:t>High</w:t>
+            </w:r>
+          </w:p>
+        </w:tc>
+      </w:tr>
+      <w:tr>
+        <w:tc>
+          <w:tcPr>
+            <w:tcW w:w="2595" w:type="dxa"/>
           </w:tcPr>
           <w:p>
             <w:pPr>
@@ -13984,13 +14035,13 @@
               <w:jc w:val="left"/>
             </w:pPr>
             <w:r>
-              <w:t>Medium</w:t>
-            </w:r>
-          </w:p>
-        </w:tc>
-        <w:tc>
-          <w:tcPr>
-            <w:tcW w:w="1650" w:type="dxa"/>
+              <w:t>Some of the sensitive hardware devices may get damaged</w:t>
+            </w:r>
+          </w:p>
+        </w:tc>
+        <w:tc>
+          <w:tcPr>
+            <w:tcW w:w="3090" w:type="dxa"/>
           </w:tcPr>
           <w:p>
             <w:pPr>
@@ -14007,16 +14058,9 @@
               <w:jc w:val="left"/>
             </w:pPr>
             <w:r>
-              <w:t>Low</w:t>
-            </w:r>
-          </w:p>
-        </w:tc>
-      </w:tr>
-      <w:tr>
-        <w:tc>
-          <w:tcPr>
-            <w:tcW w:w="2595" w:type="dxa"/>
-          </w:tcPr>
+              <w:t xml:space="preserve">The hardware will be handled carefully. </w:t>
+            </w:r>
+          </w:p>
           <w:p>
             <w:pPr>
               <w:pBdr>
@@ -14031,15 +14075,7 @@
               <w:ind w:left="0" w:hanging="2"/>
               <w:jc w:val="left"/>
             </w:pPr>
-            <w:r>
-              <w:t>The team may forget to track the progress of the project</w:t>
-            </w:r>
-          </w:p>
-        </w:tc>
-        <w:tc>
-          <w:tcPr>
-            <w:tcW w:w="3090" w:type="dxa"/>
-          </w:tcPr>
+          </w:p>
           <w:p>
             <w:pPr>
               <w:pBdr>
@@ -14055,7 +14091,10 @@
               <w:jc w:val="left"/>
             </w:pPr>
             <w:r>
-              <w:t>The meeting minutes will be recorded for each scrum meeting.</w:t>
+              <w:t>Every week, all the components will be checked for proper functioning and any malfunction will be immediately reported</w:t>
+            </w:r>
+            <w:r>
+              <w:t>.</w:t>
             </w:r>
           </w:p>
         </w:tc>
@@ -14078,7 +14117,7 @@
               <w:jc w:val="left"/>
             </w:pPr>
             <w:r>
-              <w:t>Low</w:t>
+              <w:t>Medium</w:t>
             </w:r>
           </w:p>
         </w:tc>
@@ -14101,6 +14140,242 @@
               <w:jc w:val="left"/>
             </w:pPr>
             <w:r>
+              <w:t>Low</w:t>
+            </w:r>
+          </w:p>
+        </w:tc>
+      </w:tr>
+      <w:tr>
+        <w:tc>
+          <w:tcPr>
+            <w:tcW w:w="2595" w:type="dxa"/>
+          </w:tcPr>
+          <w:p>
+            <w:pPr>
+              <w:pBdr>
+                <w:top w:val="nil"/>
+                <w:left w:val="nil"/>
+                <w:bottom w:val="nil"/>
+                <w:right w:val="nil"/>
+                <w:between w:val="nil"/>
+              </w:pBdr>
+              <w:shd w:val="clear" w:color="auto" w:fill="FFFFFF"/>
+              <w:spacing w:before="0" w:after="0" w:line="240" w:lineRule="auto"/>
+              <w:ind w:left="0" w:hanging="2"/>
+              <w:jc w:val="left"/>
+            </w:pPr>
+            <w:r>
+              <w:t xml:space="preserve">Team members may upload faulty code which may lead to the entire system malfunctioning </w:t>
+            </w:r>
+          </w:p>
+        </w:tc>
+        <w:tc>
+          <w:tcPr>
+            <w:tcW w:w="3090" w:type="dxa"/>
+          </w:tcPr>
+          <w:p>
+            <w:pPr>
+              <w:pBdr>
+                <w:top w:val="nil"/>
+                <w:left w:val="nil"/>
+                <w:bottom w:val="nil"/>
+                <w:right w:val="nil"/>
+                <w:between w:val="nil"/>
+              </w:pBdr>
+              <w:shd w:val="clear" w:color="auto" w:fill="FFFFFF"/>
+              <w:spacing w:before="0" w:after="0" w:line="240" w:lineRule="auto"/>
+              <w:ind w:left="0" w:hanging="2"/>
+              <w:jc w:val="left"/>
+            </w:pPr>
+            <w:r>
+              <w:t>Each</w:t>
+            </w:r>
+            <w:r>
+              <w:rPr>
+                <w:b/>
+              </w:rPr>
+              <w:t xml:space="preserve"> </w:t>
+            </w:r>
+            <w:r>
+              <w:t>pull request to the code base will require at least 2 peer reviews.</w:t>
+            </w:r>
+          </w:p>
+          <w:p>
+            <w:pPr>
+              <w:pBdr>
+                <w:top w:val="nil"/>
+                <w:left w:val="nil"/>
+                <w:bottom w:val="nil"/>
+                <w:right w:val="nil"/>
+                <w:between w:val="nil"/>
+              </w:pBdr>
+              <w:shd w:val="clear" w:color="auto" w:fill="FFFFFF"/>
+              <w:spacing w:before="0" w:after="0" w:line="240" w:lineRule="auto"/>
+              <w:ind w:left="0" w:hanging="2"/>
+              <w:jc w:val="left"/>
+            </w:pPr>
+          </w:p>
+          <w:p>
+            <w:pPr>
+              <w:pBdr>
+                <w:top w:val="nil"/>
+                <w:left w:val="nil"/>
+                <w:bottom w:val="nil"/>
+                <w:right w:val="nil"/>
+                <w:between w:val="nil"/>
+              </w:pBdr>
+              <w:shd w:val="clear" w:color="auto" w:fill="FFFFFF"/>
+              <w:spacing w:before="0" w:after="0" w:line="240" w:lineRule="auto"/>
+              <w:ind w:left="0" w:hanging="2"/>
+              <w:jc w:val="left"/>
+            </w:pPr>
+            <w:r>
+              <w:t xml:space="preserve">Automated continuous integration </w:t>
+            </w:r>
+            <w:r>
+              <w:t xml:space="preserve">(CI) </w:t>
+            </w:r>
+            <w:r>
+              <w:t>tools will also be used to notify the uploader of any errors</w:t>
+            </w:r>
+          </w:p>
+        </w:tc>
+        <w:tc>
+          <w:tcPr>
+            <w:tcW w:w="2145" w:type="dxa"/>
+          </w:tcPr>
+          <w:p>
+            <w:pPr>
+              <w:pBdr>
+                <w:top w:val="nil"/>
+                <w:left w:val="nil"/>
+                <w:bottom w:val="nil"/>
+                <w:right w:val="nil"/>
+                <w:between w:val="nil"/>
+              </w:pBdr>
+              <w:shd w:val="clear" w:color="auto" w:fill="FFFFFF"/>
+              <w:spacing w:before="0" w:after="0" w:line="240" w:lineRule="auto"/>
+              <w:ind w:left="0" w:hanging="2"/>
+              <w:jc w:val="left"/>
+            </w:pPr>
+            <w:r>
+              <w:t>Medium</w:t>
+            </w:r>
+          </w:p>
+        </w:tc>
+        <w:tc>
+          <w:tcPr>
+            <w:tcW w:w="1650" w:type="dxa"/>
+          </w:tcPr>
+          <w:p>
+            <w:pPr>
+              <w:pBdr>
+                <w:top w:val="nil"/>
+                <w:left w:val="nil"/>
+                <w:bottom w:val="nil"/>
+                <w:right w:val="nil"/>
+                <w:between w:val="nil"/>
+              </w:pBdr>
+              <w:shd w:val="clear" w:color="auto" w:fill="FFFFFF"/>
+              <w:spacing w:before="0" w:after="0" w:line="240" w:lineRule="auto"/>
+              <w:ind w:left="0" w:hanging="2"/>
+              <w:jc w:val="left"/>
+            </w:pPr>
+            <w:r>
+              <w:t>Low</w:t>
+            </w:r>
+          </w:p>
+        </w:tc>
+      </w:tr>
+      <w:tr>
+        <w:tc>
+          <w:tcPr>
+            <w:tcW w:w="2595" w:type="dxa"/>
+          </w:tcPr>
+          <w:p>
+            <w:pPr>
+              <w:pBdr>
+                <w:top w:val="nil"/>
+                <w:left w:val="nil"/>
+                <w:bottom w:val="nil"/>
+                <w:right w:val="nil"/>
+                <w:between w:val="nil"/>
+              </w:pBdr>
+              <w:shd w:val="clear" w:color="auto" w:fill="FFFFFF"/>
+              <w:spacing w:before="0" w:after="0" w:line="240" w:lineRule="auto"/>
+              <w:ind w:left="0" w:hanging="2"/>
+              <w:jc w:val="left"/>
+            </w:pPr>
+            <w:r>
+              <w:t>The team may forget to track the progress of the project</w:t>
+            </w:r>
+          </w:p>
+        </w:tc>
+        <w:tc>
+          <w:tcPr>
+            <w:tcW w:w="3090" w:type="dxa"/>
+          </w:tcPr>
+          <w:p>
+            <w:pPr>
+              <w:pBdr>
+                <w:top w:val="nil"/>
+                <w:left w:val="nil"/>
+                <w:bottom w:val="nil"/>
+                <w:right w:val="nil"/>
+                <w:between w:val="nil"/>
+              </w:pBdr>
+              <w:shd w:val="clear" w:color="auto" w:fill="FFFFFF"/>
+              <w:spacing w:before="0" w:after="0" w:line="240" w:lineRule="auto"/>
+              <w:ind w:left="0" w:hanging="2"/>
+              <w:jc w:val="left"/>
+            </w:pPr>
+            <w:r>
+              <w:t>The meeting minutes will be recorded for each scrum meeting.</w:t>
+            </w:r>
+          </w:p>
+        </w:tc>
+        <w:tc>
+          <w:tcPr>
+            <w:tcW w:w="2145" w:type="dxa"/>
+          </w:tcPr>
+          <w:p>
+            <w:pPr>
+              <w:pBdr>
+                <w:top w:val="nil"/>
+                <w:left w:val="nil"/>
+                <w:bottom w:val="nil"/>
+                <w:right w:val="nil"/>
+                <w:between w:val="nil"/>
+              </w:pBdr>
+              <w:shd w:val="clear" w:color="auto" w:fill="FFFFFF"/>
+              <w:spacing w:before="0" w:after="0" w:line="240" w:lineRule="auto"/>
+              <w:ind w:left="0" w:hanging="2"/>
+              <w:jc w:val="left"/>
+            </w:pPr>
+            <w:r>
+              <w:t>Low</w:t>
+            </w:r>
+          </w:p>
+        </w:tc>
+        <w:tc>
+          <w:tcPr>
+            <w:tcW w:w="1650" w:type="dxa"/>
+          </w:tcPr>
+          <w:p>
+            <w:pPr>
+              <w:pBdr>
+                <w:top w:val="nil"/>
+                <w:left w:val="nil"/>
+                <w:bottom w:val="nil"/>
+                <w:right w:val="nil"/>
+                <w:between w:val="nil"/>
+              </w:pBdr>
+              <w:shd w:val="clear" w:color="auto" w:fill="FFFFFF"/>
+              <w:spacing w:before="0" w:after="0" w:line="240" w:lineRule="auto"/>
+              <w:ind w:left="0" w:hanging="2"/>
+              <w:jc w:val="left"/>
+            </w:pPr>
+            <w:r>
               <w:t>High</w:t>
             </w:r>
           </w:p>
@@ -14116,8 +14391,8 @@
         </w:numPr>
         <w:ind w:left="1"/>
       </w:pPr>
-      <w:bookmarkStart w:id="33" w:name="_heading=h.17dp8vu" w:colFirst="0" w:colLast="0"/>
-      <w:bookmarkEnd w:id="33"/>
+      <w:bookmarkStart w:id="34" w:name="_heading=h.17dp8vu" w:colFirst="0" w:colLast="0"/>
+      <w:bookmarkEnd w:id="34"/>
     </w:p>
     <w:p>
       <w:pPr>
@@ -14128,16 +14403,16 @@
         </w:numPr>
         <w:ind w:left="1" w:hanging="3"/>
       </w:pPr>
-      <w:bookmarkStart w:id="34" w:name="_heading=h.3rdcrjn" w:colFirst="0" w:colLast="0"/>
-      <w:bookmarkStart w:id="35" w:name="_Toc31372988"/>
-      <w:bookmarkEnd w:id="34"/>
+      <w:bookmarkStart w:id="35" w:name="_heading=h.3rdcrjn" w:colFirst="0" w:colLast="0"/>
+      <w:bookmarkStart w:id="36" w:name="_Toc31372988"/>
+      <w:bookmarkEnd w:id="35"/>
       <w:r>
         <w:rPr>
           <w:smallCaps/>
         </w:rPr>
         <w:t>SCHEDULE/TIME MANAGEMENT</w:t>
       </w:r>
-      <w:bookmarkEnd w:id="35"/>
+      <w:bookmarkEnd w:id="36"/>
     </w:p>
     <w:p>
       <w:pPr>
@@ -14148,16 +14423,16 @@
         </w:numPr>
         <w:ind w:left="0" w:hanging="2"/>
       </w:pPr>
-      <w:bookmarkStart w:id="36" w:name="_heading=h.kjvt1v60r93t" w:colFirst="0" w:colLast="0"/>
-      <w:bookmarkStart w:id="37" w:name="_Toc31372989"/>
-      <w:bookmarkEnd w:id="36"/>
+      <w:bookmarkStart w:id="37" w:name="_heading=h.kjvt1v60r93t" w:colFirst="0" w:colLast="0"/>
+      <w:bookmarkStart w:id="38" w:name="_Toc31372989"/>
+      <w:bookmarkEnd w:id="37"/>
       <w:r>
         <w:rPr>
           <w:smallCaps/>
         </w:rPr>
         <w:t>MILESTONES</w:t>
       </w:r>
-      <w:bookmarkEnd w:id="37"/>
+      <w:bookmarkEnd w:id="38"/>
     </w:p>
     <w:p>
       <w:pPr>
@@ -14575,6 +14850,7 @@
               <w:jc w:val="left"/>
             </w:pPr>
             <w:r>
+              <w:lastRenderedPageBreak/>
               <w:t>Optimization</w:t>
             </w:r>
             <w:r>
@@ -14682,8 +14958,8 @@
           <w:numId w:val="0"/>
         </w:numPr>
       </w:pPr>
-      <w:bookmarkStart w:id="38" w:name="_heading=h.ij6gcjcpoqcc" w:colFirst="0" w:colLast="0"/>
-      <w:bookmarkEnd w:id="38"/>
+      <w:bookmarkStart w:id="39" w:name="_heading=h.ij6gcjcpoqcc" w:colFirst="0" w:colLast="0"/>
+      <w:bookmarkEnd w:id="39"/>
     </w:p>
     <w:p>
       <w:pPr>
@@ -14694,14 +14970,14 @@
         </w:numPr>
         <w:ind w:left="0" w:hanging="2"/>
       </w:pPr>
-      <w:bookmarkStart w:id="39" w:name="_Toc31372990"/>
+      <w:bookmarkStart w:id="40" w:name="_Toc31372990"/>
       <w:r>
         <w:rPr>
           <w:smallCaps/>
         </w:rPr>
         <w:t>PROJECT SCHEDULE</w:t>
       </w:r>
-      <w:bookmarkEnd w:id="39"/>
+      <w:bookmarkEnd w:id="40"/>
     </w:p>
     <w:p>
       <w:pPr>
@@ -14711,10 +14987,10 @@
           <w:numId w:val="0"/>
         </w:numPr>
       </w:pPr>
-      <w:bookmarkStart w:id="40" w:name="_heading=h.vsjt4zx5hnrz" w:colFirst="0" w:colLast="0"/>
-      <w:bookmarkStart w:id="41" w:name="_Toc31360861"/>
-      <w:bookmarkStart w:id="42" w:name="_Toc31372991"/>
-      <w:bookmarkEnd w:id="40"/>
+      <w:bookmarkStart w:id="41" w:name="_heading=h.vsjt4zx5hnrz" w:colFirst="0" w:colLast="0"/>
+      <w:bookmarkStart w:id="42" w:name="_Toc31360861"/>
+      <w:bookmarkStart w:id="43" w:name="_Toc31372991"/>
+      <w:bookmarkEnd w:id="41"/>
       <w:r>
         <w:rPr>
           <w:noProof/>
@@ -14755,8 +15031,8 @@
           </wp:inline>
         </w:drawing>
       </w:r>
-      <w:bookmarkEnd w:id="41"/>
       <w:bookmarkEnd w:id="42"/>
+      <w:bookmarkEnd w:id="43"/>
       <w:r>
         <w:br w:type="page"/>
       </w:r>
@@ -14775,8 +15051,8 @@
           <w:szCs w:val="28"/>
         </w:rPr>
       </w:pPr>
-      <w:bookmarkStart w:id="43" w:name="_heading=h.n7snq0352b77" w:colFirst="0" w:colLast="0"/>
-      <w:bookmarkEnd w:id="43"/>
+      <w:bookmarkStart w:id="44" w:name="_heading=h.n7snq0352b77" w:colFirst="0" w:colLast="0"/>
+      <w:bookmarkEnd w:id="44"/>
     </w:p>
     <w:p>
       <w:pPr>
@@ -14787,16 +15063,16 @@
         </w:numPr>
         <w:ind w:left="1" w:hanging="3"/>
       </w:pPr>
-      <w:bookmarkStart w:id="44" w:name="_heading=h.1ksv4uv" w:colFirst="0" w:colLast="0"/>
-      <w:bookmarkStart w:id="45" w:name="_Toc31372992"/>
-      <w:bookmarkEnd w:id="44"/>
+      <w:bookmarkStart w:id="45" w:name="_heading=h.1ksv4uv" w:colFirst="0" w:colLast="0"/>
+      <w:bookmarkStart w:id="46" w:name="_Toc31372992"/>
+      <w:bookmarkEnd w:id="45"/>
       <w:r>
         <w:rPr>
           <w:smallCaps/>
         </w:rPr>
         <w:t>Appendix a: Key terms</w:t>
       </w:r>
-      <w:bookmarkEnd w:id="45"/>
+      <w:bookmarkEnd w:id="46"/>
     </w:p>
     <w:p>
       <w:pPr>
@@ -14942,7 +15218,7 @@
               <w:jc w:val="left"/>
             </w:pPr>
             <w:r>
-              <w:t>GUI</w:t>
+              <w:t>CI</w:t>
             </w:r>
           </w:p>
         </w:tc>
@@ -14958,7 +15234,7 @@
               <w:jc w:val="left"/>
             </w:pPr>
             <w:r>
-              <w:t>Graphical User Interface</w:t>
+              <w:t>Continuous Integration</w:t>
             </w:r>
           </w:p>
         </w:tc>
@@ -14976,7 +15252,7 @@
               <w:jc w:val="left"/>
             </w:pPr>
             <w:r>
-              <w:t>PC</w:t>
+              <w:t>GUI</w:t>
             </w:r>
           </w:p>
         </w:tc>
@@ -14992,7 +15268,7 @@
               <w:jc w:val="left"/>
             </w:pPr>
             <w:r>
-              <w:t>Personal Computer</w:t>
+              <w:t>Graphical User Interface</w:t>
             </w:r>
           </w:p>
         </w:tc>
@@ -15010,7 +15286,7 @@
               <w:jc w:val="left"/>
             </w:pPr>
             <w:r>
-              <w:t>RPI</w:t>
+              <w:t>PC</w:t>
             </w:r>
           </w:p>
         </w:tc>
@@ -15026,7 +15302,7 @@
               <w:jc w:val="left"/>
             </w:pPr>
             <w:r>
-              <w:t>Raspberry Pi3 and Enclosure</w:t>
+              <w:t>Personal Computer</w:t>
             </w:r>
           </w:p>
         </w:tc>
@@ -15043,11 +15319,49 @@
               <w:ind w:left="0" w:hanging="2"/>
               <w:jc w:val="left"/>
             </w:pPr>
-            <w:proofErr w:type="spellStart"/>
-            <w:r>
-              <w:t>Raspian</w:t>
-            </w:r>
-            <w:proofErr w:type="spellEnd"/>
+            <w:r>
+              <w:t>RPI</w:t>
+            </w:r>
+          </w:p>
+        </w:tc>
+        <w:tc>
+          <w:tcPr>
+            <w:tcW w:w="7425" w:type="dxa"/>
+          </w:tcPr>
+          <w:p>
+            <w:pPr>
+              <w:shd w:val="clear" w:color="auto" w:fill="FFFFFF"/>
+              <w:spacing w:before="0" w:after="0"/>
+              <w:ind w:left="0" w:hanging="2"/>
+              <w:jc w:val="left"/>
+            </w:pPr>
+            <w:r>
+              <w:t>Raspberry Pi3 and Enclosure</w:t>
+            </w:r>
+          </w:p>
+        </w:tc>
+      </w:tr>
+      <w:tr>
+        <w:tc>
+          <w:tcPr>
+            <w:tcW w:w="1905" w:type="dxa"/>
+          </w:tcPr>
+          <w:p>
+            <w:pPr>
+              <w:shd w:val="clear" w:color="auto" w:fill="FFFFFF"/>
+              <w:spacing w:before="0" w:after="0"/>
+              <w:ind w:left="0" w:hanging="2"/>
+              <w:jc w:val="left"/>
+            </w:pPr>
+            <w:r>
+              <w:t>Rasp</w:t>
+            </w:r>
+            <w:r>
+              <w:t>b</w:t>
+            </w:r>
+            <w:r>
+              <w:t>ian</w:t>
+            </w:r>
           </w:p>
         </w:tc>
         <w:tc>
@@ -15076,8 +15390,6 @@
           <w:szCs w:val="20"/>
         </w:rPr>
       </w:pPr>
-      <w:bookmarkStart w:id="46" w:name="_GoBack"/>
-      <w:bookmarkEnd w:id="46"/>
     </w:p>
     <w:sectPr>
       <w:headerReference w:type="default" r:id="rId17"/>
@@ -21596,7 +21908,7 @@
       </w:pPr>
     </w:pPrDefault>
   </w:docDefaults>
-  <w:latentStyles w:defLockedState="0" w:defUIPriority="99" w:defSemiHidden="0" w:defUnhideWhenUsed="0" w:defQFormat="0" w:count="377">
+  <w:latentStyles w:defLockedState="0" w:defUIPriority="99" w:defSemiHidden="0" w:defUnhideWhenUsed="0" w:defQFormat="0" w:count="376">
     <w:lsdException w:name="Normal" w:uiPriority="0" w:qFormat="1"/>
     <w:lsdException w:name="heading 1" w:uiPriority="9" w:qFormat="1"/>
     <w:lsdException w:name="heading 2" w:semiHidden="1" w:uiPriority="9" w:unhideWhenUsed="1" w:qFormat="1"/>
@@ -21973,7 +22285,6 @@
     <w:lsdException w:name="Hashtag" w:semiHidden="1" w:unhideWhenUsed="1"/>
     <w:lsdException w:name="Unresolved Mention" w:semiHidden="1" w:unhideWhenUsed="1"/>
     <w:lsdException w:name="Smart Link" w:semiHidden="1" w:unhideWhenUsed="1"/>
-    <w:lsdException w:name="Smart Link Error" w:semiHidden="1" w:unhideWhenUsed="1"/>
   </w:latentStyles>
   <w:style w:type="paragraph" w:default="1" w:styleId="Normal">
     <w:name w:val="Normal"/>

</xml_diff>

<commit_message>
Update Risk Management to new format
</commit_message>
<xml_diff>
--- a/Project Plan/grp01_project_plan.docx
+++ b/Project Plan/grp01_project_plan.docx
@@ -3631,7 +3631,15 @@
         <w:t xml:space="preserve">Arduino - </w:t>
       </w:r>
       <w:r>
-        <w:t>Develop an Arduino Program that retrieves information from the sensors to send  to the Raspberry Pi and calibration of the motors to ensure an accurate straight line motion as motors will generally exhibit slightly different motion characteristics given the same input signals.</w:t>
+        <w:t xml:space="preserve">Develop an Arduino Program that retrieves information from the sensors to </w:t>
+      </w:r>
+      <w:proofErr w:type="gramStart"/>
+      <w:r>
+        <w:t>send  to</w:t>
+      </w:r>
+      <w:proofErr w:type="gramEnd"/>
+      <w:r>
+        <w:t xml:space="preserve"> the Raspberry Pi and calibration of the motors to ensure an accurate straight line motion as motors will generally exhibit slightly different motion characteristics given the same input signals.</w:t>
       </w:r>
       <w:r>
         <w:rPr>
@@ -3825,8 +3833,6 @@
       <w:r>
         <w:t>on time</w:t>
       </w:r>
-      <w:bookmarkStart w:id="13" w:name="_GoBack"/>
-      <w:bookmarkEnd w:id="13"/>
       <w:r>
         <w:t>.</w:t>
       </w:r>
@@ -3844,8 +3850,8 @@
           <w:numId w:val="0"/>
         </w:numPr>
       </w:pPr>
-      <w:bookmarkStart w:id="14" w:name="_heading=h.ob6cxu48omb9" w:colFirst="0" w:colLast="0"/>
-      <w:bookmarkEnd w:id="14"/>
+      <w:bookmarkStart w:id="13" w:name="_heading=h.ob6cxu48omb9" w:colFirst="0" w:colLast="0"/>
+      <w:bookmarkEnd w:id="13"/>
     </w:p>
     <w:p>
       <w:pPr>
@@ -3856,11 +3862,11 @@
         </w:numPr>
         <w:ind w:left="0" w:hanging="2"/>
       </w:pPr>
-      <w:bookmarkStart w:id="15" w:name="_Toc31372983"/>
+      <w:bookmarkStart w:id="14" w:name="_Toc31372983"/>
       <w:r>
         <w:t>Constraints</w:t>
       </w:r>
-      <w:bookmarkEnd w:id="15"/>
+      <w:bookmarkEnd w:id="14"/>
     </w:p>
     <w:p>
       <w:pPr>
@@ -3871,8 +3877,8 @@
         </w:numPr>
         <w:ind w:leftChars="0" w:firstLineChars="0"/>
       </w:pPr>
-      <w:bookmarkStart w:id="16" w:name="_heading=h.sy2u4iq30sas" w:colFirst="0" w:colLast="0"/>
-      <w:bookmarkEnd w:id="16"/>
+      <w:bookmarkStart w:id="15" w:name="_heading=h.sy2u4iq30sas" w:colFirst="0" w:colLast="0"/>
+      <w:bookmarkEnd w:id="15"/>
       <w:r>
         <w:t>Resources</w:t>
       </w:r>
@@ -3910,11 +3916,16 @@
         <w:t>The project has to be catered to be compatible with the provided software as some of them are of older versions</w:t>
       </w:r>
       <w:r>
-        <w:t>, for example, the latest version of Python is 3.9.0 as of the creation of this document, 2020-02-01, but the latest version available on the RP</w:t>
+        <w:t xml:space="preserve">, for example, the latest version of Python is 3.9.0 as of the creation of this document, 2020-02-01, but the latest version available on the </w:t>
+      </w:r>
+      <w:proofErr w:type="spellStart"/>
+      <w:r>
+        <w:t>RP</w:t>
       </w:r>
       <w:r>
         <w:t>i</w:t>
       </w:r>
+      <w:proofErr w:type="spellEnd"/>
       <w:r>
         <w:t xml:space="preserve"> without having to compiling a newer Python version from source is 3.4.2</w:t>
       </w:r>
@@ -3955,8 +3966,8 @@
         </w:numPr>
         <w:ind w:leftChars="0" w:firstLineChars="0"/>
       </w:pPr>
-      <w:bookmarkStart w:id="17" w:name="_heading=h.a5aiwsaqwrlr" w:colFirst="0" w:colLast="0"/>
-      <w:bookmarkEnd w:id="17"/>
+      <w:bookmarkStart w:id="16" w:name="_heading=h.a5aiwsaqwrlr" w:colFirst="0" w:colLast="0"/>
+      <w:bookmarkEnd w:id="16"/>
       <w:r>
         <w:t>Limited Time</w:t>
       </w:r>
@@ -3983,7 +3994,7 @@
         </w:numPr>
         <w:ind w:left="0" w:hanging="2"/>
       </w:pPr>
-      <w:bookmarkStart w:id="18" w:name="_Toc31372984"/>
+      <w:bookmarkStart w:id="17" w:name="_Toc31372984"/>
       <w:r>
         <w:rPr>
           <w:noProof/>
@@ -4038,7 +4049,7 @@
         </w:rPr>
         <w:t>WORK BREAKDOWN STRUCTURE</w:t>
       </w:r>
-      <w:bookmarkEnd w:id="18"/>
+      <w:bookmarkEnd w:id="17"/>
     </w:p>
     <w:p>
       <w:pPr>
@@ -4186,7 +4197,27 @@
                 <w:sz w:val="20"/>
                 <w:szCs w:val="20"/>
               </w:rPr>
-              <w:t>Efforts Estimation (manday)</w:t>
+              <w:t>Efforts Estimation (</w:t>
+            </w:r>
+            <w:proofErr w:type="spellStart"/>
+            <w:r>
+              <w:rPr>
+                <w:rFonts w:eastAsia="Arial"/>
+                <w:b/>
+                <w:sz w:val="20"/>
+                <w:szCs w:val="20"/>
+              </w:rPr>
+              <w:t>manday</w:t>
+            </w:r>
+            <w:proofErr w:type="spellEnd"/>
+            <w:r>
+              <w:rPr>
+                <w:rFonts w:eastAsia="Arial"/>
+                <w:b/>
+                <w:sz w:val="20"/>
+                <w:szCs w:val="20"/>
+              </w:rPr>
+              <w:t>)</w:t>
             </w:r>
           </w:p>
         </w:tc>
@@ -4361,8 +4392,8 @@
                 <w:szCs w:val="22"/>
               </w:rPr>
             </w:pPr>
-            <w:bookmarkStart w:id="19" w:name="_heading=h.gjdgxs" w:colFirst="0" w:colLast="0"/>
-            <w:bookmarkEnd w:id="19"/>
+            <w:bookmarkStart w:id="18" w:name="_heading=h.gjdgxs" w:colFirst="0" w:colLast="0"/>
+            <w:bookmarkEnd w:id="18"/>
             <w:r>
               <w:rPr>
                 <w:rFonts w:eastAsia="Calibri"/>
@@ -4391,8 +4422,8 @@
                 <w:szCs w:val="22"/>
               </w:rPr>
             </w:pPr>
-            <w:bookmarkStart w:id="20" w:name="_heading=h.ccimvpgco7kq" w:colFirst="0" w:colLast="0"/>
-            <w:bookmarkEnd w:id="20"/>
+            <w:bookmarkStart w:id="19" w:name="_heading=h.ccimvpgco7kq" w:colFirst="0" w:colLast="0"/>
+            <w:bookmarkEnd w:id="19"/>
             <w:r>
               <w:rPr>
                 <w:rFonts w:eastAsia="Calibri"/>
@@ -4421,8 +4452,8 @@
                 <w:szCs w:val="22"/>
               </w:rPr>
             </w:pPr>
-            <w:bookmarkStart w:id="21" w:name="_heading=h.j0xjlm18nscu" w:colFirst="0" w:colLast="0"/>
-            <w:bookmarkEnd w:id="21"/>
+            <w:bookmarkStart w:id="20" w:name="_heading=h.j0xjlm18nscu" w:colFirst="0" w:colLast="0"/>
+            <w:bookmarkEnd w:id="20"/>
             <w:r>
               <w:rPr>
                 <w:rFonts w:eastAsia="Calibri"/>
@@ -4451,8 +4482,8 @@
                 <w:szCs w:val="22"/>
               </w:rPr>
             </w:pPr>
-            <w:bookmarkStart w:id="22" w:name="_heading=h.h7vz7poj5q59" w:colFirst="0" w:colLast="0"/>
-            <w:bookmarkEnd w:id="22"/>
+            <w:bookmarkStart w:id="21" w:name="_heading=h.h7vz7poj5q59" w:colFirst="0" w:colLast="0"/>
+            <w:bookmarkEnd w:id="21"/>
             <w:r>
               <w:rPr>
                 <w:rFonts w:eastAsia="Calibri"/>
@@ -7320,8 +7351,9 @@
                 <w:sz w:val="22"/>
                 <w:szCs w:val="22"/>
               </w:rPr>
-              <w:t>Raspberry Pi (RP</w:t>
-            </w:r>
+              <w:t>Raspberry Pi (</w:t>
+            </w:r>
+            <w:proofErr w:type="spellStart"/>
             <w:r>
               <w:rPr>
                 <w:rFonts w:eastAsia="Calibri"/>
@@ -7329,8 +7361,18 @@
                 <w:sz w:val="22"/>
                 <w:szCs w:val="22"/>
               </w:rPr>
+              <w:t>RP</w:t>
+            </w:r>
+            <w:r>
+              <w:rPr>
+                <w:rFonts w:eastAsia="Calibri"/>
+                <w:b/>
+                <w:sz w:val="22"/>
+                <w:szCs w:val="22"/>
+              </w:rPr>
               <w:t>i</w:t>
             </w:r>
+            <w:proofErr w:type="spellEnd"/>
             <w:r>
               <w:rPr>
                 <w:rFonts w:eastAsia="Calibri"/>
@@ -7394,7 +7436,34 @@
                 <w:sz w:val="22"/>
                 <w:szCs w:val="22"/>
               </w:rPr>
-              <w:t>Set Up &amp; Familiarisation of RP</w:t>
+              <w:t xml:space="preserve">Set Up &amp; </w:t>
+            </w:r>
+            <w:proofErr w:type="spellStart"/>
+            <w:r>
+              <w:rPr>
+                <w:rFonts w:eastAsia="Calibri"/>
+                <w:sz w:val="22"/>
+                <w:szCs w:val="22"/>
+              </w:rPr>
+              <w:t>Familiarisation</w:t>
+            </w:r>
+            <w:proofErr w:type="spellEnd"/>
+            <w:r>
+              <w:rPr>
+                <w:rFonts w:eastAsia="Calibri"/>
+                <w:sz w:val="22"/>
+                <w:szCs w:val="22"/>
+              </w:rPr>
+              <w:t xml:space="preserve"> of </w:t>
+            </w:r>
+            <w:proofErr w:type="spellStart"/>
+            <w:r>
+              <w:rPr>
+                <w:rFonts w:eastAsia="Calibri"/>
+                <w:sz w:val="22"/>
+                <w:szCs w:val="22"/>
+              </w:rPr>
+              <w:t>RP</w:t>
             </w:r>
             <w:r>
               <w:rPr>
@@ -7404,6 +7473,7 @@
               </w:rPr>
               <w:t>i</w:t>
             </w:r>
+            <w:proofErr w:type="spellEnd"/>
           </w:p>
         </w:tc>
         <w:tc>
@@ -7435,7 +7505,25 @@
                 <w:sz w:val="22"/>
                 <w:szCs w:val="22"/>
               </w:rPr>
-              <w:t>Research on RPi functionality and installation of Operating System and necessary drivers.</w:t>
+              <w:t xml:space="preserve">Research on </w:t>
+            </w:r>
+            <w:proofErr w:type="spellStart"/>
+            <w:r>
+              <w:rPr>
+                <w:rFonts w:eastAsia="Calibri"/>
+                <w:sz w:val="22"/>
+                <w:szCs w:val="22"/>
+              </w:rPr>
+              <w:t>RPi</w:t>
+            </w:r>
+            <w:proofErr w:type="spellEnd"/>
+            <w:r>
+              <w:rPr>
+                <w:rFonts w:eastAsia="Calibri"/>
+                <w:sz w:val="22"/>
+                <w:szCs w:val="22"/>
+              </w:rPr>
+              <w:t xml:space="preserve"> functionality and installation of Operating System and necessary drivers.</w:t>
             </w:r>
           </w:p>
         </w:tc>
@@ -7550,7 +7638,16 @@
                 <w:sz w:val="22"/>
                 <w:szCs w:val="22"/>
               </w:rPr>
-              <w:t>Implement Serial Connection between RP</w:t>
+              <w:t xml:space="preserve">Implement Serial Connection between </w:t>
+            </w:r>
+            <w:proofErr w:type="spellStart"/>
+            <w:r>
+              <w:rPr>
+                <w:rFonts w:eastAsia="Calibri"/>
+                <w:sz w:val="22"/>
+                <w:szCs w:val="22"/>
+              </w:rPr>
+              <w:t>RP</w:t>
             </w:r>
             <w:r>
               <w:rPr>
@@ -7560,6 +7657,7 @@
               </w:rPr>
               <w:t>i</w:t>
             </w:r>
+            <w:proofErr w:type="spellEnd"/>
             <w:r>
               <w:rPr>
                 <w:rFonts w:eastAsia="Calibri"/>
@@ -7599,7 +7697,25 @@
                 <w:sz w:val="22"/>
                 <w:szCs w:val="22"/>
               </w:rPr>
-              <w:t>Enable two-way communication between RPi and Arduino to relay instructions and data.</w:t>
+              <w:t xml:space="preserve">Enable two-way communication between </w:t>
+            </w:r>
+            <w:proofErr w:type="spellStart"/>
+            <w:r>
+              <w:rPr>
+                <w:rFonts w:eastAsia="Calibri"/>
+                <w:sz w:val="22"/>
+                <w:szCs w:val="22"/>
+              </w:rPr>
+              <w:t>RPi</w:t>
+            </w:r>
+            <w:proofErr w:type="spellEnd"/>
+            <w:r>
+              <w:rPr>
+                <w:rFonts w:eastAsia="Calibri"/>
+                <w:sz w:val="22"/>
+                <w:szCs w:val="22"/>
+              </w:rPr>
+              <w:t xml:space="preserve"> and Arduino to relay instructions and data.</w:t>
             </w:r>
           </w:p>
         </w:tc>
@@ -7714,7 +7830,16 @@
                 <w:sz w:val="22"/>
                 <w:szCs w:val="22"/>
               </w:rPr>
-              <w:t>Implement Bluetooth protocol for communication between RP</w:t>
+              <w:t xml:space="preserve">Implement Bluetooth protocol for communication between </w:t>
+            </w:r>
+            <w:proofErr w:type="spellStart"/>
+            <w:r>
+              <w:rPr>
+                <w:rFonts w:eastAsia="Calibri"/>
+                <w:sz w:val="22"/>
+                <w:szCs w:val="22"/>
+              </w:rPr>
+              <w:t>RP</w:t>
             </w:r>
             <w:r>
               <w:rPr>
@@ -7724,6 +7849,7 @@
               </w:rPr>
               <w:t>i</w:t>
             </w:r>
+            <w:proofErr w:type="spellEnd"/>
             <w:r>
               <w:rPr>
                 <w:rFonts w:eastAsia="Calibri"/>
@@ -7763,7 +7889,25 @@
                 <w:sz w:val="22"/>
                 <w:szCs w:val="22"/>
               </w:rPr>
-              <w:t>Enable two-way communication between RPi and Android Tablet to relay instructions and data.</w:t>
+              <w:t xml:space="preserve">Enable two-way communication between </w:t>
+            </w:r>
+            <w:proofErr w:type="spellStart"/>
+            <w:r>
+              <w:rPr>
+                <w:rFonts w:eastAsia="Calibri"/>
+                <w:sz w:val="22"/>
+                <w:szCs w:val="22"/>
+              </w:rPr>
+              <w:t>RPi</w:t>
+            </w:r>
+            <w:proofErr w:type="spellEnd"/>
+            <w:r>
+              <w:rPr>
+                <w:rFonts w:eastAsia="Calibri"/>
+                <w:sz w:val="22"/>
+                <w:szCs w:val="22"/>
+              </w:rPr>
+              <w:t xml:space="preserve"> and Android Tablet to relay instructions and data.</w:t>
             </w:r>
           </w:p>
         </w:tc>
@@ -7879,7 +8023,34 @@
                 <w:sz w:val="22"/>
                 <w:szCs w:val="22"/>
               </w:rPr>
-              <w:t>Implement WiFi protocol for communication between RP</w:t>
+              <w:t xml:space="preserve">Implement </w:t>
+            </w:r>
+            <w:proofErr w:type="spellStart"/>
+            <w:r>
+              <w:rPr>
+                <w:rFonts w:eastAsia="Calibri"/>
+                <w:sz w:val="22"/>
+                <w:szCs w:val="22"/>
+              </w:rPr>
+              <w:t>WiFi</w:t>
+            </w:r>
+            <w:proofErr w:type="spellEnd"/>
+            <w:r>
+              <w:rPr>
+                <w:rFonts w:eastAsia="Calibri"/>
+                <w:sz w:val="22"/>
+                <w:szCs w:val="22"/>
+              </w:rPr>
+              <w:t xml:space="preserve"> protocol for communication between </w:t>
+            </w:r>
+            <w:proofErr w:type="spellStart"/>
+            <w:r>
+              <w:rPr>
+                <w:rFonts w:eastAsia="Calibri"/>
+                <w:sz w:val="22"/>
+                <w:szCs w:val="22"/>
+              </w:rPr>
+              <w:t>RP</w:t>
             </w:r>
             <w:r>
               <w:rPr>
@@ -7889,6 +8060,7 @@
               </w:rPr>
               <w:t>i</w:t>
             </w:r>
+            <w:proofErr w:type="spellEnd"/>
             <w:r>
               <w:rPr>
                 <w:rFonts w:eastAsia="Calibri"/>
@@ -7928,7 +8100,25 @@
                 <w:sz w:val="22"/>
                 <w:szCs w:val="22"/>
               </w:rPr>
-              <w:t>Enable two-way communication between RPi and PC Host to relay instructions and data.</w:t>
+              <w:t xml:space="preserve">Enable two-way communication between </w:t>
+            </w:r>
+            <w:proofErr w:type="spellStart"/>
+            <w:r>
+              <w:rPr>
+                <w:rFonts w:eastAsia="Calibri"/>
+                <w:sz w:val="22"/>
+                <w:szCs w:val="22"/>
+              </w:rPr>
+              <w:t>RPi</w:t>
+            </w:r>
+            <w:proofErr w:type="spellEnd"/>
+            <w:r>
+              <w:rPr>
+                <w:rFonts w:eastAsia="Calibri"/>
+                <w:sz w:val="22"/>
+                <w:szCs w:val="22"/>
+              </w:rPr>
+              <w:t xml:space="preserve"> and PC Host to relay instructions and data.</w:t>
             </w:r>
           </w:p>
         </w:tc>
@@ -10565,8 +10755,8 @@
         <w:spacing w:after="120" w:line="240" w:lineRule="auto"/>
         <w:ind w:left="0" w:hanging="2"/>
       </w:pPr>
-      <w:bookmarkStart w:id="23" w:name="_heading=h.3dy6vkm" w:colFirst="0" w:colLast="0"/>
-      <w:bookmarkEnd w:id="23"/>
+      <w:bookmarkStart w:id="22" w:name="_heading=h.3dy6vkm" w:colFirst="0" w:colLast="0"/>
+      <w:bookmarkEnd w:id="22"/>
       <w:r>
         <w:br w:type="page"/>
       </w:r>
@@ -10580,8 +10770,8 @@
         </w:numPr>
         <w:ind w:left="1"/>
       </w:pPr>
-      <w:bookmarkStart w:id="24" w:name="_heading=h.ajv9v771pier" w:colFirst="0" w:colLast="0"/>
-      <w:bookmarkEnd w:id="24"/>
+      <w:bookmarkStart w:id="23" w:name="_heading=h.ajv9v771pier" w:colFirst="0" w:colLast="0"/>
+      <w:bookmarkEnd w:id="23"/>
     </w:p>
     <w:p>
       <w:pPr>
@@ -10592,14 +10782,14 @@
         </w:numPr>
         <w:ind w:left="1" w:hanging="3"/>
       </w:pPr>
-      <w:bookmarkStart w:id="25" w:name="_Toc31372985"/>
+      <w:bookmarkStart w:id="24" w:name="_Toc31372985"/>
       <w:r>
         <w:rPr>
           <w:smallCaps/>
         </w:rPr>
         <w:t>PROJECT ORGANISATION</w:t>
       </w:r>
-      <w:bookmarkEnd w:id="25"/>
+      <w:bookmarkEnd w:id="24"/>
     </w:p>
     <w:p>
       <w:pPr>
@@ -10813,6 +11003,7 @@
                                       <w:szCs w:val="10"/>
                                     </w:rPr>
                                   </w:pPr>
+                                  <w:proofErr w:type="spellStart"/>
                                   <w:r>
                                     <w:rPr>
                                       <w:rFonts w:ascii="Arial" w:eastAsia="Arial" w:hAnsi="Arial" w:cs="Arial"/>
@@ -10820,7 +11011,17 @@
                                       <w:sz w:val="12"/>
                                       <w:szCs w:val="10"/>
                                     </w:rPr>
-                                    <w:t>Siek Ming Jun</w:t>
+                                    <w:t>Siek</w:t>
+                                  </w:r>
+                                  <w:proofErr w:type="spellEnd"/>
+                                  <w:r>
+                                    <w:rPr>
+                                      <w:rFonts w:ascii="Arial" w:eastAsia="Arial" w:hAnsi="Arial" w:cs="Arial"/>
+                                      <w:color w:val="000000"/>
+                                      <w:sz w:val="12"/>
+                                      <w:szCs w:val="10"/>
+                                    </w:rPr>
+                                    <w:t xml:space="preserve"> Ming Jun</w:t>
                                   </w:r>
                                 </w:p>
                               </w:txbxContent>
@@ -10886,6 +11087,7 @@
                                       <w:szCs w:val="10"/>
                                     </w:rPr>
                                   </w:pPr>
+                                  <w:proofErr w:type="spellStart"/>
                                   <w:r>
                                     <w:rPr>
                                       <w:rFonts w:ascii="Arial" w:eastAsia="Arial" w:hAnsi="Arial" w:cs="Arial"/>
@@ -10893,8 +11095,29 @@
                                       <w:sz w:val="12"/>
                                       <w:szCs w:val="10"/>
                                     </w:rPr>
-                                    <w:t>Dwivedee Lakshyajeet</w:t>
+                                    <w:t>Dwivedee</w:t>
                                   </w:r>
+                                  <w:proofErr w:type="spellEnd"/>
+                                  <w:r>
+                                    <w:rPr>
+                                      <w:rFonts w:ascii="Arial" w:eastAsia="Arial" w:hAnsi="Arial" w:cs="Arial"/>
+                                      <w:color w:val="000000"/>
+                                      <w:sz w:val="12"/>
+                                      <w:szCs w:val="10"/>
+                                    </w:rPr>
+                                    <w:t xml:space="preserve"> </w:t>
+                                  </w:r>
+                                  <w:proofErr w:type="spellStart"/>
+                                  <w:r>
+                                    <w:rPr>
+                                      <w:rFonts w:ascii="Arial" w:eastAsia="Arial" w:hAnsi="Arial" w:cs="Arial"/>
+                                      <w:color w:val="000000"/>
+                                      <w:sz w:val="12"/>
+                                      <w:szCs w:val="10"/>
+                                    </w:rPr>
+                                    <w:t>Lakshyajeet</w:t>
+                                  </w:r>
+                                  <w:proofErr w:type="spellEnd"/>
                                 </w:p>
                               </w:txbxContent>
                             </wps:txbx>
@@ -10959,6 +11182,7 @@
                                       <w:szCs w:val="10"/>
                                     </w:rPr>
                                   </w:pPr>
+                                  <w:proofErr w:type="spellStart"/>
                                   <w:r>
                                     <w:rPr>
                                       <w:rFonts w:ascii="Arial" w:eastAsia="Arial" w:hAnsi="Arial" w:cs="Arial"/>
@@ -10966,8 +11190,29 @@
                                       <w:sz w:val="12"/>
                                       <w:szCs w:val="10"/>
                                     </w:rPr>
-                                    <w:t>Addi Debashree</w:t>
+                                    <w:t>Addi</w:t>
                                   </w:r>
+                                  <w:proofErr w:type="spellEnd"/>
+                                  <w:r>
+                                    <w:rPr>
+                                      <w:rFonts w:ascii="Arial" w:eastAsia="Arial" w:hAnsi="Arial" w:cs="Arial"/>
+                                      <w:color w:val="000000"/>
+                                      <w:sz w:val="12"/>
+                                      <w:szCs w:val="10"/>
+                                    </w:rPr>
+                                    <w:t xml:space="preserve"> </w:t>
+                                  </w:r>
+                                  <w:proofErr w:type="spellStart"/>
+                                  <w:r>
+                                    <w:rPr>
+                                      <w:rFonts w:ascii="Arial" w:eastAsia="Arial" w:hAnsi="Arial" w:cs="Arial"/>
+                                      <w:color w:val="000000"/>
+                                      <w:sz w:val="12"/>
+                                      <w:szCs w:val="10"/>
+                                    </w:rPr>
+                                    <w:t>Debashree</w:t>
+                                  </w:r>
+                                  <w:proofErr w:type="spellEnd"/>
                                 </w:p>
                               </w:txbxContent>
                             </wps:txbx>
@@ -11032,6 +11277,7 @@
                                       <w:szCs w:val="10"/>
                                     </w:rPr>
                                   </w:pPr>
+                                  <w:proofErr w:type="spellStart"/>
                                   <w:r>
                                     <w:rPr>
                                       <w:rFonts w:ascii="Arial" w:eastAsia="Arial" w:hAnsi="Arial" w:cs="Arial"/>
@@ -11039,7 +11285,37 @@
                                       <w:sz w:val="12"/>
                                       <w:szCs w:val="10"/>
                                     </w:rPr>
-                                    <w:t>Su Voon Hou</w:t>
+                                    <w:t>Su</w:t>
+                                  </w:r>
+                                  <w:proofErr w:type="spellEnd"/>
+                                  <w:r>
+                                    <w:rPr>
+                                      <w:rFonts w:ascii="Arial" w:eastAsia="Arial" w:hAnsi="Arial" w:cs="Arial"/>
+                                      <w:color w:val="000000"/>
+                                      <w:sz w:val="12"/>
+                                      <w:szCs w:val="10"/>
+                                    </w:rPr>
+                                    <w:t xml:space="preserve"> </w:t>
+                                  </w:r>
+                                  <w:proofErr w:type="spellStart"/>
+                                  <w:r>
+                                    <w:rPr>
+                                      <w:rFonts w:ascii="Arial" w:eastAsia="Arial" w:hAnsi="Arial" w:cs="Arial"/>
+                                      <w:color w:val="000000"/>
+                                      <w:sz w:val="12"/>
+                                      <w:szCs w:val="10"/>
+                                    </w:rPr>
+                                    <w:t>Voon</w:t>
+                                  </w:r>
+                                  <w:proofErr w:type="spellEnd"/>
+                                  <w:r>
+                                    <w:rPr>
+                                      <w:rFonts w:ascii="Arial" w:eastAsia="Arial" w:hAnsi="Arial" w:cs="Arial"/>
+                                      <w:color w:val="000000"/>
+                                      <w:sz w:val="12"/>
+                                      <w:szCs w:val="10"/>
+                                    </w:rPr>
+                                    <w:t xml:space="preserve"> Hou</w:t>
                                   </w:r>
                                 </w:p>
                               </w:txbxContent>
@@ -11112,7 +11388,27 @@
                                       <w:sz w:val="12"/>
                                       <w:szCs w:val="10"/>
                                     </w:rPr>
-                                    <w:t>Tran Huu Hoang</w:t>
+                                    <w:t xml:space="preserve">Tran </w:t>
+                                  </w:r>
+                                  <w:proofErr w:type="spellStart"/>
+                                  <w:r>
+                                    <w:rPr>
+                                      <w:rFonts w:ascii="Arial" w:eastAsia="Arial" w:hAnsi="Arial" w:cs="Arial"/>
+                                      <w:color w:val="000000"/>
+                                      <w:sz w:val="12"/>
+                                      <w:szCs w:val="10"/>
+                                    </w:rPr>
+                                    <w:t>Huu</w:t>
+                                  </w:r>
+                                  <w:proofErr w:type="spellEnd"/>
+                                  <w:r>
+                                    <w:rPr>
+                                      <w:rFonts w:ascii="Arial" w:eastAsia="Arial" w:hAnsi="Arial" w:cs="Arial"/>
+                                      <w:color w:val="000000"/>
+                                      <w:sz w:val="12"/>
+                                      <w:szCs w:val="10"/>
+                                    </w:rPr>
+                                    <w:t xml:space="preserve"> Hoang</w:t>
                                   </w:r>
                                 </w:p>
                               </w:txbxContent>
@@ -11251,6 +11547,7 @@
                                       <w:szCs w:val="10"/>
                                     </w:rPr>
                                   </w:pPr>
+                                  <w:proofErr w:type="spellStart"/>
                                   <w:r>
                                     <w:rPr>
                                       <w:rFonts w:ascii="Arial" w:eastAsia="Arial" w:hAnsi="Arial" w:cs="Arial"/>
@@ -11258,7 +11555,17 @@
                                       <w:sz w:val="12"/>
                                       <w:szCs w:val="10"/>
                                     </w:rPr>
-                                    <w:t>Hoo Bing Yuan</w:t>
+                                    <w:t>Hoo</w:t>
+                                  </w:r>
+                                  <w:proofErr w:type="spellEnd"/>
+                                  <w:r>
+                                    <w:rPr>
+                                      <w:rFonts w:ascii="Arial" w:eastAsia="Arial" w:hAnsi="Arial" w:cs="Arial"/>
+                                      <w:color w:val="000000"/>
+                                      <w:sz w:val="12"/>
+                                      <w:szCs w:val="10"/>
+                                    </w:rPr>
+                                    <w:t xml:space="preserve"> Bing Yuan</w:t>
                                   </w:r>
                                 </w:p>
                               </w:txbxContent>
@@ -11343,6 +11650,7 @@
                                       <w:szCs w:val="10"/>
                                     </w:rPr>
                                   </w:pPr>
+                                  <w:proofErr w:type="spellStart"/>
                                   <w:r>
                                     <w:rPr>
                                       <w:rFonts w:ascii="Arial" w:eastAsia="Arial" w:hAnsi="Arial" w:cs="Arial"/>
@@ -11352,6 +11660,7 @@
                                     </w:rPr>
                                     <w:t>Suherman</w:t>
                                   </w:r>
+                                  <w:proofErr w:type="spellEnd"/>
                                 </w:p>
                               </w:txbxContent>
                             </wps:txbx>
@@ -11570,6 +11879,7 @@
                                 <w:szCs w:val="10"/>
                               </w:rPr>
                             </w:pPr>
+                            <w:proofErr w:type="spellStart"/>
                             <w:r>
                               <w:rPr>
                                 <w:rFonts w:ascii="Arial" w:eastAsia="Arial" w:hAnsi="Arial" w:cs="Arial"/>
@@ -11577,7 +11887,17 @@
                                 <w:sz w:val="12"/>
                                 <w:szCs w:val="10"/>
                               </w:rPr>
-                              <w:t>Siek Ming Jun</w:t>
+                              <w:t>Siek</w:t>
+                            </w:r>
+                            <w:proofErr w:type="spellEnd"/>
+                            <w:r>
+                              <w:rPr>
+                                <w:rFonts w:ascii="Arial" w:eastAsia="Arial" w:hAnsi="Arial" w:cs="Arial"/>
+                                <w:color w:val="000000"/>
+                                <w:sz w:val="12"/>
+                                <w:szCs w:val="10"/>
+                              </w:rPr>
+                              <w:t xml:space="preserve"> Ming Jun</w:t>
                             </w:r>
                           </w:p>
                         </w:txbxContent>
@@ -11616,6 +11936,7 @@
                                 <w:szCs w:val="10"/>
                               </w:rPr>
                             </w:pPr>
+                            <w:proofErr w:type="spellStart"/>
                             <w:r>
                               <w:rPr>
                                 <w:rFonts w:ascii="Arial" w:eastAsia="Arial" w:hAnsi="Arial" w:cs="Arial"/>
@@ -11623,8 +11944,29 @@
                                 <w:sz w:val="12"/>
                                 <w:szCs w:val="10"/>
                               </w:rPr>
-                              <w:t>Dwivedee Lakshyajeet</w:t>
+                              <w:t>Dwivedee</w:t>
                             </w:r>
+                            <w:proofErr w:type="spellEnd"/>
+                            <w:r>
+                              <w:rPr>
+                                <w:rFonts w:ascii="Arial" w:eastAsia="Arial" w:hAnsi="Arial" w:cs="Arial"/>
+                                <w:color w:val="000000"/>
+                                <w:sz w:val="12"/>
+                                <w:szCs w:val="10"/>
+                              </w:rPr>
+                              <w:t xml:space="preserve"> </w:t>
+                            </w:r>
+                            <w:proofErr w:type="spellStart"/>
+                            <w:r>
+                              <w:rPr>
+                                <w:rFonts w:ascii="Arial" w:eastAsia="Arial" w:hAnsi="Arial" w:cs="Arial"/>
+                                <w:color w:val="000000"/>
+                                <w:sz w:val="12"/>
+                                <w:szCs w:val="10"/>
+                              </w:rPr>
+                              <w:t>Lakshyajeet</w:t>
+                            </w:r>
+                            <w:proofErr w:type="spellEnd"/>
                           </w:p>
                         </w:txbxContent>
                       </v:textbox>
@@ -11662,6 +12004,7 @@
                                 <w:szCs w:val="10"/>
                               </w:rPr>
                             </w:pPr>
+                            <w:proofErr w:type="spellStart"/>
                             <w:r>
                               <w:rPr>
                                 <w:rFonts w:ascii="Arial" w:eastAsia="Arial" w:hAnsi="Arial" w:cs="Arial"/>
@@ -11669,8 +12012,29 @@
                                 <w:sz w:val="12"/>
                                 <w:szCs w:val="10"/>
                               </w:rPr>
-                              <w:t>Addi Debashree</w:t>
+                              <w:t>Addi</w:t>
                             </w:r>
+                            <w:proofErr w:type="spellEnd"/>
+                            <w:r>
+                              <w:rPr>
+                                <w:rFonts w:ascii="Arial" w:eastAsia="Arial" w:hAnsi="Arial" w:cs="Arial"/>
+                                <w:color w:val="000000"/>
+                                <w:sz w:val="12"/>
+                                <w:szCs w:val="10"/>
+                              </w:rPr>
+                              <w:t xml:space="preserve"> </w:t>
+                            </w:r>
+                            <w:proofErr w:type="spellStart"/>
+                            <w:r>
+                              <w:rPr>
+                                <w:rFonts w:ascii="Arial" w:eastAsia="Arial" w:hAnsi="Arial" w:cs="Arial"/>
+                                <w:color w:val="000000"/>
+                                <w:sz w:val="12"/>
+                                <w:szCs w:val="10"/>
+                              </w:rPr>
+                              <w:t>Debashree</w:t>
+                            </w:r>
+                            <w:proofErr w:type="spellEnd"/>
                           </w:p>
                         </w:txbxContent>
                       </v:textbox>
@@ -11708,6 +12072,7 @@
                                 <w:szCs w:val="10"/>
                               </w:rPr>
                             </w:pPr>
+                            <w:proofErr w:type="spellStart"/>
                             <w:r>
                               <w:rPr>
                                 <w:rFonts w:ascii="Arial" w:eastAsia="Arial" w:hAnsi="Arial" w:cs="Arial"/>
@@ -11715,7 +12080,37 @@
                                 <w:sz w:val="12"/>
                                 <w:szCs w:val="10"/>
                               </w:rPr>
-                              <w:t>Su Voon Hou</w:t>
+                              <w:t>Su</w:t>
+                            </w:r>
+                            <w:proofErr w:type="spellEnd"/>
+                            <w:r>
+                              <w:rPr>
+                                <w:rFonts w:ascii="Arial" w:eastAsia="Arial" w:hAnsi="Arial" w:cs="Arial"/>
+                                <w:color w:val="000000"/>
+                                <w:sz w:val="12"/>
+                                <w:szCs w:val="10"/>
+                              </w:rPr>
+                              <w:t xml:space="preserve"> </w:t>
+                            </w:r>
+                            <w:proofErr w:type="spellStart"/>
+                            <w:r>
+                              <w:rPr>
+                                <w:rFonts w:ascii="Arial" w:eastAsia="Arial" w:hAnsi="Arial" w:cs="Arial"/>
+                                <w:color w:val="000000"/>
+                                <w:sz w:val="12"/>
+                                <w:szCs w:val="10"/>
+                              </w:rPr>
+                              <w:t>Voon</w:t>
+                            </w:r>
+                            <w:proofErr w:type="spellEnd"/>
+                            <w:r>
+                              <w:rPr>
+                                <w:rFonts w:ascii="Arial" w:eastAsia="Arial" w:hAnsi="Arial" w:cs="Arial"/>
+                                <w:color w:val="000000"/>
+                                <w:sz w:val="12"/>
+                                <w:szCs w:val="10"/>
+                              </w:rPr>
+                              <w:t xml:space="preserve"> Hou</w:t>
                             </w:r>
                           </w:p>
                         </w:txbxContent>
@@ -11761,7 +12156,27 @@
                                 <w:sz w:val="12"/>
                                 <w:szCs w:val="10"/>
                               </w:rPr>
-                              <w:t>Tran Huu Hoang</w:t>
+                              <w:t xml:space="preserve">Tran </w:t>
+                            </w:r>
+                            <w:proofErr w:type="spellStart"/>
+                            <w:r>
+                              <w:rPr>
+                                <w:rFonts w:ascii="Arial" w:eastAsia="Arial" w:hAnsi="Arial" w:cs="Arial"/>
+                                <w:color w:val="000000"/>
+                                <w:sz w:val="12"/>
+                                <w:szCs w:val="10"/>
+                              </w:rPr>
+                              <w:t>Huu</w:t>
+                            </w:r>
+                            <w:proofErr w:type="spellEnd"/>
+                            <w:r>
+                              <w:rPr>
+                                <w:rFonts w:ascii="Arial" w:eastAsia="Arial" w:hAnsi="Arial" w:cs="Arial"/>
+                                <w:color w:val="000000"/>
+                                <w:sz w:val="12"/>
+                                <w:szCs w:val="10"/>
+                              </w:rPr>
+                              <w:t xml:space="preserve"> Hoang</w:t>
                             </w:r>
                           </w:p>
                         </w:txbxContent>
@@ -11846,6 +12261,7 @@
                                 <w:szCs w:val="10"/>
                               </w:rPr>
                             </w:pPr>
+                            <w:proofErr w:type="spellStart"/>
                             <w:r>
                               <w:rPr>
                                 <w:rFonts w:ascii="Arial" w:eastAsia="Arial" w:hAnsi="Arial" w:cs="Arial"/>
@@ -11853,7 +12269,17 @@
                                 <w:sz w:val="12"/>
                                 <w:szCs w:val="10"/>
                               </w:rPr>
-                              <w:t>Hoo Bing Yuan</w:t>
+                              <w:t>Hoo</w:t>
+                            </w:r>
+                            <w:proofErr w:type="spellEnd"/>
+                            <w:r>
+                              <w:rPr>
+                                <w:rFonts w:ascii="Arial" w:eastAsia="Arial" w:hAnsi="Arial" w:cs="Arial"/>
+                                <w:color w:val="000000"/>
+                                <w:sz w:val="12"/>
+                                <w:szCs w:val="10"/>
+                              </w:rPr>
+                              <w:t xml:space="preserve"> Bing Yuan</w:t>
                             </w:r>
                           </w:p>
                         </w:txbxContent>
@@ -11911,6 +12337,7 @@
                                 <w:szCs w:val="10"/>
                               </w:rPr>
                             </w:pPr>
+                            <w:proofErr w:type="spellStart"/>
                             <w:r>
                               <w:rPr>
                                 <w:rFonts w:ascii="Arial" w:eastAsia="Arial" w:hAnsi="Arial" w:cs="Arial"/>
@@ -11920,6 +12347,7 @@
                               </w:rPr>
                               <w:t>Suherman</w:t>
                             </w:r>
+                            <w:proofErr w:type="spellEnd"/>
                           </w:p>
                         </w:txbxContent>
                       </v:textbox>
@@ -12170,8 +12598,13 @@
               <w:ind w:left="0" w:hanging="2"/>
               <w:jc w:val="left"/>
             </w:pPr>
-            <w:r>
-              <w:t>Siek Ming Jun</w:t>
+            <w:proofErr w:type="spellStart"/>
+            <w:r>
+              <w:t>Siek</w:t>
+            </w:r>
+            <w:proofErr w:type="spellEnd"/>
+            <w:r>
+              <w:t xml:space="preserve"> Ming Jun</w:t>
             </w:r>
           </w:p>
         </w:tc>
@@ -12277,9 +12710,19 @@
               <w:ind w:left="0" w:hanging="2"/>
               <w:jc w:val="left"/>
             </w:pPr>
-            <w:r>
-              <w:t>Dwivedee Lakshyajeet</w:t>
-            </w:r>
+            <w:proofErr w:type="spellStart"/>
+            <w:r>
+              <w:t>Dwivedee</w:t>
+            </w:r>
+            <w:proofErr w:type="spellEnd"/>
+            <w:r>
+              <w:t xml:space="preserve"> </w:t>
+            </w:r>
+            <w:proofErr w:type="spellStart"/>
+            <w:r>
+              <w:t>Lakshyajeet</w:t>
+            </w:r>
+            <w:proofErr w:type="spellEnd"/>
           </w:p>
         </w:tc>
         <w:tc>
@@ -12384,9 +12827,19 @@
               <w:ind w:left="0" w:hanging="2"/>
               <w:jc w:val="left"/>
             </w:pPr>
-            <w:r>
-              <w:t>Addi Debashree</w:t>
-            </w:r>
+            <w:proofErr w:type="spellStart"/>
+            <w:r>
+              <w:t>Addi</w:t>
+            </w:r>
+            <w:proofErr w:type="spellEnd"/>
+            <w:r>
+              <w:t xml:space="preserve"> </w:t>
+            </w:r>
+            <w:proofErr w:type="spellStart"/>
+            <w:r>
+              <w:t>Debashree</w:t>
+            </w:r>
+            <w:proofErr w:type="spellEnd"/>
           </w:p>
         </w:tc>
         <w:tc>
@@ -12491,8 +12944,21 @@
               <w:ind w:left="0" w:hanging="2"/>
               <w:jc w:val="left"/>
             </w:pPr>
-            <w:r>
-              <w:t>Su Voon Hou</w:t>
+            <w:proofErr w:type="spellStart"/>
+            <w:r>
+              <w:t>Su</w:t>
+            </w:r>
+            <w:proofErr w:type="spellEnd"/>
+            <w:r>
+              <w:t xml:space="preserve"> </w:t>
+            </w:r>
+            <w:proofErr w:type="spellStart"/>
+            <w:r>
+              <w:t>Voon</w:t>
+            </w:r>
+            <w:proofErr w:type="spellEnd"/>
+            <w:r>
+              <w:t xml:space="preserve"> Hou</w:t>
             </w:r>
           </w:p>
         </w:tc>
@@ -12523,12 +12989,14 @@
               <w:ind w:left="0" w:hanging="2"/>
               <w:jc w:val="left"/>
             </w:pPr>
+            <w:proofErr w:type="spellStart"/>
             <w:r>
               <w:t>RP</w:t>
             </w:r>
             <w:r>
               <w:t>i</w:t>
             </w:r>
+            <w:proofErr w:type="spellEnd"/>
             <w:r>
               <w:t xml:space="preserve"> Engineer</w:t>
             </w:r>
@@ -12570,12 +13038,14 @@
               <w:ind w:left="0" w:hanging="2"/>
               <w:jc w:val="left"/>
             </w:pPr>
+            <w:proofErr w:type="spellStart"/>
             <w:r>
               <w:t>RP</w:t>
             </w:r>
             <w:r>
               <w:t>i</w:t>
             </w:r>
+            <w:proofErr w:type="spellEnd"/>
             <w:r>
               <w:t xml:space="preserve"> communications programming</w:t>
             </w:r>
@@ -12629,7 +13099,15 @@
               <w:jc w:val="left"/>
             </w:pPr>
             <w:r>
-              <w:t>Tran Huu Hoang</w:t>
+              <w:t xml:space="preserve">Tran </w:t>
+            </w:r>
+            <w:proofErr w:type="spellStart"/>
+            <w:r>
+              <w:t>Huu</w:t>
+            </w:r>
+            <w:proofErr w:type="spellEnd"/>
+            <w:r>
+              <w:t xml:space="preserve"> Hoang</w:t>
             </w:r>
           </w:p>
         </w:tc>
@@ -12660,12 +13138,14 @@
               <w:ind w:left="0" w:hanging="2"/>
               <w:jc w:val="left"/>
             </w:pPr>
+            <w:proofErr w:type="spellStart"/>
             <w:r>
               <w:t>RP</w:t>
             </w:r>
             <w:r>
               <w:t>i</w:t>
             </w:r>
+            <w:proofErr w:type="spellEnd"/>
             <w:r>
               <w:t xml:space="preserve"> Engineer</w:t>
             </w:r>
@@ -12707,12 +13187,14 @@
               <w:ind w:left="0" w:hanging="2"/>
               <w:jc w:val="left"/>
             </w:pPr>
+            <w:proofErr w:type="spellStart"/>
             <w:r>
               <w:t>RP</w:t>
             </w:r>
             <w:r>
               <w:t>i</w:t>
             </w:r>
+            <w:proofErr w:type="spellEnd"/>
             <w:r>
               <w:t xml:space="preserve"> </w:t>
             </w:r>
@@ -12878,8 +13360,13 @@
               <w:ind w:left="0" w:hanging="2"/>
               <w:jc w:val="left"/>
             </w:pPr>
-            <w:r>
-              <w:t>Hoo Bing Yuan</w:t>
+            <w:proofErr w:type="spellStart"/>
+            <w:r>
+              <w:t>Hoo</w:t>
+            </w:r>
+            <w:proofErr w:type="spellEnd"/>
+            <w:r>
+              <w:t xml:space="preserve"> Bing Yuan</w:t>
             </w:r>
           </w:p>
         </w:tc>
@@ -12986,8 +13473,13 @@
               <w:jc w:val="left"/>
             </w:pPr>
             <w:r>
-              <w:t>Dennis Christopher Suherman</w:t>
-            </w:r>
+              <w:t xml:space="preserve">Dennis Christopher </w:t>
+            </w:r>
+            <w:proofErr w:type="spellStart"/>
+            <w:r>
+              <w:t>Suherman</w:t>
+            </w:r>
+            <w:proofErr w:type="spellEnd"/>
           </w:p>
         </w:tc>
         <w:tc>
@@ -13074,9 +13566,9 @@
         </w:numPr>
         <w:ind w:left="1" w:hanging="3"/>
       </w:pPr>
-      <w:bookmarkStart w:id="26" w:name="_heading=h.1t3h5sf" w:colFirst="0" w:colLast="0"/>
-      <w:bookmarkStart w:id="27" w:name="_Toc31372986"/>
-      <w:bookmarkEnd w:id="26"/>
+      <w:bookmarkStart w:id="25" w:name="_heading=h.1t3h5sf" w:colFirst="0" w:colLast="0"/>
+      <w:bookmarkStart w:id="26" w:name="_Toc31372986"/>
+      <w:bookmarkEnd w:id="25"/>
       <w:r>
         <w:rPr>
           <w:smallCaps/>
@@ -13084,7 +13576,7 @@
         <w:lastRenderedPageBreak/>
         <w:t>APPROACH</w:t>
       </w:r>
-      <w:bookmarkEnd w:id="27"/>
+      <w:bookmarkEnd w:id="26"/>
     </w:p>
     <w:p>
       <w:pPr>
@@ -13177,8 +13669,8 @@
         <w:spacing w:after="120" w:line="240" w:lineRule="auto"/>
         <w:ind w:left="0" w:hanging="2"/>
       </w:pPr>
-      <w:bookmarkStart w:id="28" w:name="_heading=h.4d34og8" w:colFirst="0" w:colLast="0"/>
-      <w:bookmarkEnd w:id="28"/>
+      <w:bookmarkStart w:id="27" w:name="_heading=h.4d34og8" w:colFirst="0" w:colLast="0"/>
+      <w:bookmarkEnd w:id="27"/>
       <w:r>
         <w:t xml:space="preserve">For this project, the development team has decided to use the Scrum model as the primary SDLC methodology. </w:t>
       </w:r>
@@ -13211,10 +13703,10 @@
         <w:spacing w:after="120" w:line="240" w:lineRule="auto"/>
         <w:ind w:left="0" w:hanging="2"/>
       </w:pPr>
-      <w:bookmarkStart w:id="29" w:name="_heading=h.artpps3eps7u" w:colFirst="0" w:colLast="0"/>
-      <w:bookmarkStart w:id="30" w:name="_heading=h.9nw49xmes0i" w:colFirst="0" w:colLast="0"/>
+      <w:bookmarkStart w:id="28" w:name="_heading=h.artpps3eps7u" w:colFirst="0" w:colLast="0"/>
+      <w:bookmarkStart w:id="29" w:name="_heading=h.9nw49xmes0i" w:colFirst="0" w:colLast="0"/>
+      <w:bookmarkEnd w:id="28"/>
       <w:bookmarkEnd w:id="29"/>
-      <w:bookmarkEnd w:id="30"/>
       <w:r>
         <w:t>In Scrum development, a sprint planning meeting is described in terms of the desired outcome</w:t>
       </w:r>
@@ -13290,8 +13782,8 @@
         <w:spacing w:after="120" w:line="240" w:lineRule="auto"/>
         <w:ind w:left="0" w:hanging="2"/>
       </w:pPr>
-      <w:bookmarkStart w:id="31" w:name="_heading=h.a6tewnnsjuzv" w:colFirst="0" w:colLast="0"/>
-      <w:bookmarkEnd w:id="31"/>
+      <w:bookmarkStart w:id="30" w:name="_heading=h.a6tewnnsjuzv" w:colFirst="0" w:colLast="0"/>
+      <w:bookmarkEnd w:id="30"/>
       <w:r>
         <w:br w:type="page"/>
       </w:r>
@@ -13305,8 +13797,8 @@
         </w:numPr>
         <w:ind w:left="1"/>
       </w:pPr>
-      <w:bookmarkStart w:id="32" w:name="_heading=h.66uygbjo2n3" w:colFirst="0" w:colLast="0"/>
-      <w:bookmarkEnd w:id="32"/>
+      <w:bookmarkStart w:id="31" w:name="_heading=h.66uygbjo2n3" w:colFirst="0" w:colLast="0"/>
+      <w:bookmarkEnd w:id="31"/>
     </w:p>
     <w:p>
       <w:pPr>
@@ -13317,14 +13809,195 @@
         </w:numPr>
         <w:ind w:left="1" w:hanging="3"/>
       </w:pPr>
-      <w:bookmarkStart w:id="33" w:name="_Toc31372987"/>
+      <w:bookmarkStart w:id="32" w:name="_Toc31372987"/>
       <w:r>
         <w:rPr>
           <w:smallCaps/>
         </w:rPr>
         <w:t>RISK MANAGEMENT</w:t>
       </w:r>
+      <w:bookmarkEnd w:id="32"/>
+    </w:p>
+    <w:p>
+      <w:pPr>
+        <w:suppressAutoHyphens w:val="0"/>
+        <w:autoSpaceDE w:val="0"/>
+        <w:autoSpaceDN w:val="0"/>
+        <w:adjustRightInd w:val="0"/>
+        <w:spacing w:before="0" w:after="0" w:line="240" w:lineRule="auto"/>
+        <w:ind w:leftChars="0" w:left="1" w:firstLineChars="0" w:firstLine="0"/>
+        <w:jc w:val="left"/>
+        <w:textDirection w:val="lrTb"/>
+        <w:textAlignment w:val="auto"/>
+        <w:outlineLvl w:val="9"/>
+        <w:rPr>
+          <w:rFonts w:ascii="TimesNewRomanPSMT" w:hAnsi="TimesNewRomanPSMT" w:cs="TimesNewRomanPSMT"/>
+          <w:position w:val="0"/>
+          <w:lang w:eastAsia="en-SG"/>
+        </w:rPr>
+      </w:pPr>
+      <w:r>
+        <w:rPr>
+          <w:rFonts w:ascii="TimesNewRomanPSMT" w:hAnsi="TimesNewRomanPSMT" w:cs="TimesNewRomanPSMT"/>
+          <w:position w:val="0"/>
+          <w:lang w:eastAsia="en-SG"/>
+        </w:rPr>
+        <w:t xml:space="preserve">The </w:t>
+      </w:r>
+      <w:r>
+        <w:rPr>
+          <w:rFonts w:ascii="TimesNewRomanPSMT" w:hAnsi="TimesNewRomanPSMT" w:cs="TimesNewRomanPSMT"/>
+          <w:position w:val="0"/>
+          <w:lang w:eastAsia="en-SG"/>
+        </w:rPr>
+        <w:t xml:space="preserve">potential </w:t>
+      </w:r>
+      <w:r>
+        <w:rPr>
+          <w:rFonts w:ascii="TimesNewRomanPSMT" w:hAnsi="TimesNewRomanPSMT" w:cs="TimesNewRomanPSMT"/>
+          <w:position w:val="0"/>
+          <w:lang w:eastAsia="en-SG"/>
+        </w:rPr>
+        <w:t xml:space="preserve">risks can be </w:t>
+      </w:r>
+      <w:r>
+        <w:rPr>
+          <w:rFonts w:ascii="TimesNewRomanPSMT" w:hAnsi="TimesNewRomanPSMT" w:cs="TimesNewRomanPSMT"/>
+          <w:position w:val="0"/>
+          <w:lang w:eastAsia="en-SG"/>
+        </w:rPr>
+        <w:t>mitigated</w:t>
+      </w:r>
+      <w:r>
+        <w:rPr>
+          <w:rFonts w:ascii="TimesNewRomanPSMT" w:hAnsi="TimesNewRomanPSMT" w:cs="TimesNewRomanPSMT"/>
+          <w:position w:val="0"/>
+          <w:lang w:eastAsia="en-SG"/>
+        </w:rPr>
+        <w:t xml:space="preserve"> using the following strategies:</w:t>
+      </w:r>
+    </w:p>
+    <w:p>
+      <w:pPr>
+        <w:pStyle w:val="ListParagraph"/>
+        <w:numPr>
+          <w:ilvl w:val="0"/>
+          <w:numId w:val="49"/>
+        </w:numPr>
+        <w:suppressAutoHyphens w:val="0"/>
+        <w:autoSpaceDE w:val="0"/>
+        <w:autoSpaceDN w:val="0"/>
+        <w:adjustRightInd w:val="0"/>
+        <w:spacing w:before="0" w:after="0" w:line="240" w:lineRule="auto"/>
+        <w:ind w:leftChars="0" w:firstLineChars="0"/>
+        <w:jc w:val="left"/>
+        <w:textDirection w:val="lrTb"/>
+        <w:textAlignment w:val="auto"/>
+        <w:outlineLvl w:val="9"/>
+        <w:rPr>
+          <w:rFonts w:ascii="TimesNewRomanPSMT" w:hAnsi="TimesNewRomanPSMT" w:cs="TimesNewRomanPSMT"/>
+          <w:position w:val="0"/>
+          <w:lang w:eastAsia="en-SG"/>
+        </w:rPr>
+      </w:pPr>
+      <w:r>
+        <w:rPr>
+          <w:rFonts w:ascii="TimesNewRomanPSMT" w:hAnsi="TimesNewRomanPSMT" w:cs="TimesNewRomanPSMT"/>
+          <w:b/>
+          <w:bCs/>
+          <w:position w:val="0"/>
+          <w:lang w:eastAsia="en-SG"/>
+        </w:rPr>
+        <w:t>Avoidance</w:t>
+      </w:r>
+      <w:r>
+        <w:rPr>
+          <w:rFonts w:ascii="TimesNewRomanPSMT" w:hAnsi="TimesNewRomanPSMT" w:cs="TimesNewRomanPSMT"/>
+          <w:position w:val="0"/>
+          <w:lang w:eastAsia="en-SG"/>
+        </w:rPr>
+        <w:t xml:space="preserve">: To </w:t>
+      </w:r>
+      <w:r>
+        <w:rPr>
+          <w:rFonts w:ascii="TimesNewRomanPSMT" w:hAnsi="TimesNewRomanPSMT" w:cs="TimesNewRomanPSMT"/>
+          <w:position w:val="0"/>
+          <w:lang w:eastAsia="en-SG"/>
+        </w:rPr>
+        <w:t>minimize</w:t>
+      </w:r>
+      <w:r>
+        <w:rPr>
+          <w:rFonts w:ascii="TimesNewRomanPSMT" w:hAnsi="TimesNewRomanPSMT" w:cs="TimesNewRomanPSMT"/>
+          <w:position w:val="0"/>
+          <w:lang w:eastAsia="en-SG"/>
+        </w:rPr>
+        <w:t xml:space="preserve"> the probability that the risk identified will occur.</w:t>
+      </w:r>
+    </w:p>
+    <w:p>
+      <w:pPr>
+        <w:pStyle w:val="ListParagraph"/>
+        <w:numPr>
+          <w:ilvl w:val="0"/>
+          <w:numId w:val="49"/>
+        </w:numPr>
+        <w:suppressAutoHyphens w:val="0"/>
+        <w:autoSpaceDE w:val="0"/>
+        <w:autoSpaceDN w:val="0"/>
+        <w:adjustRightInd w:val="0"/>
+        <w:spacing w:before="0" w:after="0" w:line="240" w:lineRule="auto"/>
+        <w:ind w:leftChars="0" w:firstLineChars="0"/>
+        <w:jc w:val="left"/>
+        <w:textDirection w:val="lrTb"/>
+        <w:textAlignment w:val="auto"/>
+        <w:outlineLvl w:val="9"/>
+        <w:rPr>
+          <w:rFonts w:ascii="TimesNewRomanPSMT" w:hAnsi="TimesNewRomanPSMT" w:cs="TimesNewRomanPSMT"/>
+          <w:position w:val="0"/>
+          <w:lang w:eastAsia="en-SG"/>
+        </w:rPr>
+      </w:pPr>
+      <w:bookmarkStart w:id="33" w:name="_GoBack"/>
+      <w:r>
+        <w:rPr>
+          <w:rFonts w:ascii="TimesNewRomanPSMT" w:hAnsi="TimesNewRomanPSMT" w:cs="TimesNewRomanPSMT"/>
+          <w:b/>
+          <w:bCs/>
+          <w:position w:val="0"/>
+          <w:lang w:eastAsia="en-SG"/>
+        </w:rPr>
+        <w:t>Resolution</w:t>
+      </w:r>
       <w:bookmarkEnd w:id="33"/>
+      <w:r>
+        <w:rPr>
+          <w:rFonts w:ascii="TimesNewRomanPSMT" w:hAnsi="TimesNewRomanPSMT" w:cs="TimesNewRomanPSMT"/>
+          <w:position w:val="0"/>
+          <w:lang w:eastAsia="en-SG"/>
+        </w:rPr>
+        <w:t>: To have a solution to resolve the risk that has arisen.</w:t>
+      </w:r>
+    </w:p>
+    <w:p>
+      <w:pPr>
+        <w:pStyle w:val="ListParagraph"/>
+        <w:suppressAutoHyphens w:val="0"/>
+        <w:autoSpaceDE w:val="0"/>
+        <w:autoSpaceDN w:val="0"/>
+        <w:adjustRightInd w:val="0"/>
+        <w:spacing w:before="0" w:after="0" w:line="240" w:lineRule="auto"/>
+        <w:ind w:leftChars="0" w:firstLineChars="0" w:firstLine="0"/>
+        <w:jc w:val="left"/>
+        <w:textDirection w:val="lrTb"/>
+        <w:textAlignment w:val="auto"/>
+        <w:outlineLvl w:val="9"/>
+        <w:rPr>
+          <w:rFonts w:ascii="TimesNewRomanPSMT" w:hAnsi="TimesNewRomanPSMT" w:cs="TimesNewRomanPSMT"/>
+          <w:position w:val="0"/>
+          <w:lang w:eastAsia="en-SG"/>
+        </w:rPr>
+      </w:pPr>
     </w:p>
     <w:tbl>
       <w:tblPr>
@@ -13343,8 +14016,8 @@
         <w:tblLook w:val="0000" w:firstRow="0" w:lastRow="0" w:firstColumn="0" w:lastColumn="0" w:noHBand="0" w:noVBand="0"/>
       </w:tblPr>
       <w:tblGrid>
-        <w:gridCol w:w="2595"/>
-        <w:gridCol w:w="3090"/>
+        <w:gridCol w:w="2332"/>
+        <w:gridCol w:w="3353"/>
         <w:gridCol w:w="2145"/>
         <w:gridCol w:w="1650"/>
       </w:tblGrid>
@@ -13354,7 +14027,7 @@
         </w:trPr>
         <w:tc>
           <w:tcPr>
-            <w:tcW w:w="2595" w:type="dxa"/>
+            <w:tcW w:w="2332" w:type="dxa"/>
             <w:shd w:val="clear" w:color="auto" w:fill="E0E0E0"/>
           </w:tcPr>
           <w:p>
@@ -13390,7 +14063,7 @@
         </w:tc>
         <w:tc>
           <w:tcPr>
-            <w:tcW w:w="3090" w:type="dxa"/>
+            <w:tcW w:w="3353" w:type="dxa"/>
             <w:shd w:val="clear" w:color="auto" w:fill="E0E0E0"/>
           </w:tcPr>
           <w:p>
@@ -13510,7 +14183,7 @@
       <w:tr>
         <w:tc>
           <w:tcPr>
-            <w:tcW w:w="2595" w:type="dxa"/>
+            <w:tcW w:w="2332" w:type="dxa"/>
           </w:tcPr>
           <w:p>
             <w:pPr>
@@ -13533,7 +14206,7 @@
         </w:tc>
         <w:tc>
           <w:tcPr>
-            <w:tcW w:w="3090" w:type="dxa"/>
+            <w:tcW w:w="3353" w:type="dxa"/>
           </w:tcPr>
           <w:p>
             <w:pPr>
@@ -13550,13 +14223,26 @@
               <w:jc w:val="left"/>
             </w:pPr>
             <w:r>
+              <w:rPr>
+                <w:b/>
+                <w:bCs/>
+              </w:rPr>
+              <w:t>Avoidance</w:t>
+            </w:r>
+            <w:r>
+              <w:t xml:space="preserve">: </w:t>
+            </w:r>
+            <w:r>
               <w:t xml:space="preserve">All members will give updates regarding their progress on the </w:t>
             </w:r>
             <w:r>
               <w:t>WhatsApp</w:t>
             </w:r>
             <w:r>
-              <w:t xml:space="preserve"> group. </w:t>
+              <w:t xml:space="preserve"> group. A GitHub projects board will be used to give updates on the status of tasks</w:t>
+            </w:r>
+            <w:r>
+              <w:t>.</w:t>
             </w:r>
           </w:p>
           <w:p>
@@ -13573,7 +14259,34 @@
               <w:ind w:left="0" w:hanging="2"/>
               <w:jc w:val="left"/>
             </w:pPr>
-          </w:p>
+            <w:r>
+              <w:rPr>
+                <w:rFonts w:ascii="TimesNewRomanPSMT" w:hAnsi="TimesNewRomanPSMT" w:cs="TimesNewRomanPSMT"/>
+                <w:b/>
+                <w:bCs/>
+                <w:position w:val="0"/>
+                <w:lang w:eastAsia="en-SG"/>
+              </w:rPr>
+              <w:t>Resolution</w:t>
+            </w:r>
+            <w:r>
+              <w:t>:</w:t>
+            </w:r>
+            <w:r>
+              <w:t xml:space="preserve"> Analyze the progresses that needed to be speeded up in order for the whole project to run</w:t>
+            </w:r>
+            <w:r>
+              <w:t xml:space="preserve"> </w:t>
+            </w:r>
+            <w:r>
+              <w:t>smoothly. Have other team member to work together on that part. Set the deadline for the progress to be finished.</w:t>
+            </w:r>
+          </w:p>
+        </w:tc>
+        <w:tc>
+          <w:tcPr>
+            <w:tcW w:w="2145" w:type="dxa"/>
+          </w:tcPr>
           <w:p>
             <w:pPr>
               <w:pBdr>
@@ -13589,16 +14302,13 @@
               <w:jc w:val="left"/>
             </w:pPr>
             <w:r>
-              <w:t>A GitHub projects board will be used to give updates on the status of tasks</w:t>
-            </w:r>
-            <w:r>
-              <w:t>.</w:t>
-            </w:r>
-          </w:p>
-        </w:tc>
-        <w:tc>
-          <w:tcPr>
-            <w:tcW w:w="2145" w:type="dxa"/>
+              <w:t>High</w:t>
+            </w:r>
+          </w:p>
+        </w:tc>
+        <w:tc>
+          <w:tcPr>
+            <w:tcW w:w="1650" w:type="dxa"/>
           </w:tcPr>
           <w:p>
             <w:pPr>
@@ -13615,13 +14325,15 @@
               <w:jc w:val="left"/>
             </w:pPr>
             <w:r>
-              <w:t>High</w:t>
-            </w:r>
-          </w:p>
-        </w:tc>
-        <w:tc>
-          <w:tcPr>
-            <w:tcW w:w="1650" w:type="dxa"/>
+              <w:t>Medium</w:t>
+            </w:r>
+          </w:p>
+        </w:tc>
+      </w:tr>
+      <w:tr>
+        <w:tc>
+          <w:tcPr>
+            <w:tcW w:w="2332" w:type="dxa"/>
           </w:tcPr>
           <w:p>
             <w:pPr>
@@ -13638,15 +14350,13 @@
               <w:jc w:val="left"/>
             </w:pPr>
             <w:r>
-              <w:t>Medium</w:t>
-            </w:r>
-          </w:p>
-        </w:tc>
-      </w:tr>
-      <w:tr>
-        <w:tc>
-          <w:tcPr>
-            <w:tcW w:w="2595" w:type="dxa"/>
+              <w:t>Team members may not know what to work on</w:t>
+            </w:r>
+          </w:p>
+        </w:tc>
+        <w:tc>
+          <w:tcPr>
+            <w:tcW w:w="3353" w:type="dxa"/>
           </w:tcPr>
           <w:p>
             <w:pPr>
@@ -13663,14 +14373,19 @@
               <w:jc w:val="left"/>
             </w:pPr>
             <w:r>
-              <w:t>Team members may not know what to work on</w:t>
-            </w:r>
-          </w:p>
-        </w:tc>
-        <w:tc>
-          <w:tcPr>
-            <w:tcW w:w="3090" w:type="dxa"/>
-          </w:tcPr>
+              <w:rPr>
+                <w:b/>
+                <w:bCs/>
+              </w:rPr>
+              <w:t>Avoidance</w:t>
+            </w:r>
+            <w:r>
+              <w:t xml:space="preserve">: </w:t>
+            </w:r>
+            <w:r>
+              <w:t>During the weekly scrum meeting, project manager will ensure each team member has assigned tasks and update the same on the GitHub projects board</w:t>
+            </w:r>
+          </w:p>
           <w:p>
             <w:pPr>
               <w:pBdr>
@@ -13686,9 +14401,27 @@
               <w:jc w:val="left"/>
             </w:pPr>
             <w:r>
+              <w:rPr>
+                <w:rFonts w:ascii="TimesNewRomanPSMT" w:hAnsi="TimesNewRomanPSMT" w:cs="TimesNewRomanPSMT"/>
+                <w:b/>
+                <w:bCs/>
+                <w:position w:val="0"/>
+                <w:lang w:eastAsia="en-SG"/>
+              </w:rPr>
+              <w:t>Resolution</w:t>
+            </w:r>
+            <w:r>
+              <w:t xml:space="preserve">: </w:t>
+            </w:r>
+            <w:r>
               <w:t xml:space="preserve">Issues can be raised on the GitHub repository and the person raising an issue can assign members to tasks. </w:t>
             </w:r>
           </w:p>
+        </w:tc>
+        <w:tc>
+          <w:tcPr>
+            <w:tcW w:w="2145" w:type="dxa"/>
+          </w:tcPr>
           <w:p>
             <w:pPr>
               <w:pBdr>
@@ -13703,7 +14436,15 @@
               <w:ind w:left="0" w:hanging="2"/>
               <w:jc w:val="left"/>
             </w:pPr>
-          </w:p>
+            <w:r>
+              <w:t>High</w:t>
+            </w:r>
+          </w:p>
+        </w:tc>
+        <w:tc>
+          <w:tcPr>
+            <w:tcW w:w="1650" w:type="dxa"/>
+          </w:tcPr>
           <w:p>
             <w:pPr>
               <w:pBdr>
@@ -13719,13 +14460,15 @@
               <w:jc w:val="left"/>
             </w:pPr>
             <w:r>
-              <w:t>During the weekly scrum meeting, project manager will ensure each team member has assigned tasks and update the same on the GitHub projects board</w:t>
-            </w:r>
-          </w:p>
-        </w:tc>
-        <w:tc>
-          <w:tcPr>
-            <w:tcW w:w="2145" w:type="dxa"/>
+              <w:t>Medium</w:t>
+            </w:r>
+          </w:p>
+        </w:tc>
+      </w:tr>
+      <w:tr>
+        <w:tc>
+          <w:tcPr>
+            <w:tcW w:w="2332" w:type="dxa"/>
           </w:tcPr>
           <w:p>
             <w:pPr>
@@ -13742,13 +14485,13 @@
               <w:jc w:val="left"/>
             </w:pPr>
             <w:r>
-              <w:t>High</w:t>
-            </w:r>
-          </w:p>
-        </w:tc>
-        <w:tc>
-          <w:tcPr>
-            <w:tcW w:w="1650" w:type="dxa"/>
+              <w:t>Team members may not be motivated enough and procrastinate on tasks</w:t>
+            </w:r>
+          </w:p>
+        </w:tc>
+        <w:tc>
+          <w:tcPr>
+            <w:tcW w:w="3353" w:type="dxa"/>
           </w:tcPr>
           <w:p>
             <w:pPr>
@@ -13765,16 +14508,19 @@
               <w:jc w:val="left"/>
             </w:pPr>
             <w:r>
-              <w:t>Medium</w:t>
-            </w:r>
-          </w:p>
-        </w:tc>
-      </w:tr>
-      <w:tr>
-        <w:tc>
-          <w:tcPr>
-            <w:tcW w:w="2595" w:type="dxa"/>
-          </w:tcPr>
+              <w:rPr>
+                <w:b/>
+                <w:bCs/>
+              </w:rPr>
+              <w:t>Avoidance</w:t>
+            </w:r>
+            <w:r>
+              <w:t xml:space="preserve">: </w:t>
+            </w:r>
+            <w:r>
+              <w:t>Set up weekly target and progress plans to be met by individual team members for each scrum meeting.</w:t>
+            </w:r>
+          </w:p>
           <w:p>
             <w:pPr>
               <w:pBdr>
@@ -13790,13 +14536,26 @@
               <w:jc w:val="left"/>
             </w:pPr>
             <w:r>
-              <w:t>Team members may not be motivated enough and procrastinate on tasks</w:t>
-            </w:r>
-          </w:p>
-        </w:tc>
-        <w:tc>
-          <w:tcPr>
-            <w:tcW w:w="3090" w:type="dxa"/>
+              <w:rPr>
+                <w:rFonts w:ascii="TimesNewRomanPSMT" w:hAnsi="TimesNewRomanPSMT" w:cs="TimesNewRomanPSMT"/>
+                <w:b/>
+                <w:bCs/>
+                <w:position w:val="0"/>
+                <w:lang w:eastAsia="en-SG"/>
+              </w:rPr>
+              <w:t>Resolution</w:t>
+            </w:r>
+            <w:r>
+              <w:t xml:space="preserve">: </w:t>
+            </w:r>
+            <w:r>
+              <w:t>Leverage on individual peer review to discourage team members from procrastinating on tasks.</w:t>
+            </w:r>
+          </w:p>
+        </w:tc>
+        <w:tc>
+          <w:tcPr>
+            <w:tcW w:w="2145" w:type="dxa"/>
           </w:tcPr>
           <w:p>
             <w:pPr>
@@ -13813,9 +14572,14 @@
               <w:jc w:val="left"/>
             </w:pPr>
             <w:r>
-              <w:t>Set up weekly target and progress plans to be met by individual team members for each scrum meeting.</w:t>
-            </w:r>
-          </w:p>
+              <w:t>High</w:t>
+            </w:r>
+          </w:p>
+        </w:tc>
+        <w:tc>
+          <w:tcPr>
+            <w:tcW w:w="1650" w:type="dxa"/>
+          </w:tcPr>
           <w:p>
             <w:pPr>
               <w:pBdr>
@@ -13830,7 +14594,17 @@
               <w:ind w:left="0" w:hanging="2"/>
               <w:jc w:val="left"/>
             </w:pPr>
-          </w:p>
+            <w:r>
+              <w:t>Medium</w:t>
+            </w:r>
+          </w:p>
+        </w:tc>
+      </w:tr>
+      <w:tr>
+        <w:tc>
+          <w:tcPr>
+            <w:tcW w:w="2332" w:type="dxa"/>
+          </w:tcPr>
           <w:p>
             <w:pPr>
               <w:pBdr>
@@ -13846,13 +14620,13 @@
               <w:jc w:val="left"/>
             </w:pPr>
             <w:r>
-              <w:t>Leverage on individual peer review to discourage team members from procrastinating on tasks.</w:t>
-            </w:r>
-          </w:p>
-        </w:tc>
-        <w:tc>
-          <w:tcPr>
-            <w:tcW w:w="2145" w:type="dxa"/>
+              <w:t>There may be a lack of programming knowledge</w:t>
+            </w:r>
+          </w:p>
+        </w:tc>
+        <w:tc>
+          <w:tcPr>
+            <w:tcW w:w="3353" w:type="dxa"/>
           </w:tcPr>
           <w:p>
             <w:pPr>
@@ -13869,14 +14643,22 @@
               <w:jc w:val="left"/>
             </w:pPr>
             <w:r>
-              <w:t>High</w:t>
-            </w:r>
-          </w:p>
-        </w:tc>
-        <w:tc>
-          <w:tcPr>
-            <w:tcW w:w="1650" w:type="dxa"/>
-          </w:tcPr>
+              <w:rPr>
+                <w:b/>
+                <w:bCs/>
+              </w:rPr>
+              <w:t>Avoidance</w:t>
+            </w:r>
+            <w:r>
+              <w:t xml:space="preserve">: </w:t>
+            </w:r>
+            <w:r>
+              <w:t>Before each scrum meeting, each member will be asked to research on the topics to be discussed during the meeting</w:t>
+            </w:r>
+            <w:r>
+              <w:t>.</w:t>
+            </w:r>
+          </w:p>
           <w:p>
             <w:pPr>
               <w:pBdr>
@@ -13892,15 +14674,41 @@
               <w:jc w:val="left"/>
             </w:pPr>
             <w:r>
-              <w:t>Medium</w:t>
-            </w:r>
-          </w:p>
-        </w:tc>
-      </w:tr>
-      <w:tr>
-        <w:tc>
-          <w:tcPr>
-            <w:tcW w:w="2595" w:type="dxa"/>
+              <w:rPr>
+                <w:rFonts w:ascii="TimesNewRomanPSMT" w:hAnsi="TimesNewRomanPSMT" w:cs="TimesNewRomanPSMT"/>
+                <w:b/>
+                <w:bCs/>
+                <w:position w:val="0"/>
+                <w:lang w:eastAsia="en-SG"/>
+              </w:rPr>
+              <w:lastRenderedPageBreak/>
+              <w:t>Resolution</w:t>
+            </w:r>
+            <w:r>
+              <w:t>:</w:t>
+            </w:r>
+            <w:r>
+              <w:rPr>
+                <w:b/>
+                <w:bCs/>
+              </w:rPr>
+              <w:t xml:space="preserve"> </w:t>
+            </w:r>
+            <w:r>
+              <w:t>Get other team member to help on specific problems. Encourage the member to practice on the domain he is lacking, and have him update the progress during the next scrum meetings.</w:t>
+            </w:r>
+            <w:r>
+              <w:rPr>
+                <w:b/>
+                <w:bCs/>
+              </w:rPr>
+              <w:t xml:space="preserve"> </w:t>
+            </w:r>
+          </w:p>
+        </w:tc>
+        <w:tc>
+          <w:tcPr>
+            <w:tcW w:w="2145" w:type="dxa"/>
           </w:tcPr>
           <w:p>
             <w:pPr>
@@ -13917,13 +14725,14 @@
               <w:jc w:val="left"/>
             </w:pPr>
             <w:r>
-              <w:t>There may be a lack of programming knowledge</w:t>
-            </w:r>
-          </w:p>
-        </w:tc>
-        <w:tc>
-          <w:tcPr>
-            <w:tcW w:w="3090" w:type="dxa"/>
+              <w:lastRenderedPageBreak/>
+              <w:t>High</w:t>
+            </w:r>
+          </w:p>
+        </w:tc>
+        <w:tc>
+          <w:tcPr>
+            <w:tcW w:w="1650" w:type="dxa"/>
           </w:tcPr>
           <w:p>
             <w:pPr>
@@ -13940,16 +14749,15 @@
               <w:jc w:val="left"/>
             </w:pPr>
             <w:r>
-              <w:t>Before each scrum meeting, each member will be asked to research on the topics to be discussed during the meeting</w:t>
-            </w:r>
-            <w:r>
-              <w:t>.</w:t>
-            </w:r>
-          </w:p>
-        </w:tc>
-        <w:tc>
-          <w:tcPr>
-            <w:tcW w:w="2145" w:type="dxa"/>
+              <w:t>Low</w:t>
+            </w:r>
+          </w:p>
+        </w:tc>
+      </w:tr>
+      <w:tr>
+        <w:tc>
+          <w:tcPr>
+            <w:tcW w:w="2332" w:type="dxa"/>
           </w:tcPr>
           <w:p>
             <w:pPr>
@@ -13966,13 +14774,13 @@
               <w:jc w:val="left"/>
             </w:pPr>
             <w:r>
-              <w:t>High</w:t>
-            </w:r>
-          </w:p>
-        </w:tc>
-        <w:tc>
-          <w:tcPr>
-            <w:tcW w:w="1650" w:type="dxa"/>
+              <w:t>The team may encounter problems integrating the different components at the later stages of the project</w:t>
+            </w:r>
+          </w:p>
+        </w:tc>
+        <w:tc>
+          <w:tcPr>
+            <w:tcW w:w="3353" w:type="dxa"/>
           </w:tcPr>
           <w:p>
             <w:pPr>
@@ -13989,16 +14797,22 @@
               <w:jc w:val="left"/>
             </w:pPr>
             <w:r>
-              <w:t>Low</w:t>
-            </w:r>
-          </w:p>
-        </w:tc>
-      </w:tr>
-      <w:tr>
-        <w:tc>
-          <w:tcPr>
-            <w:tcW w:w="2595" w:type="dxa"/>
-          </w:tcPr>
+              <w:rPr>
+                <w:b/>
+                <w:bCs/>
+              </w:rPr>
+              <w:t>Avoidance</w:t>
+            </w:r>
+            <w:r>
+              <w:t xml:space="preserve">: </w:t>
+            </w:r>
+            <w:r>
+              <w:t>Travis CI will be used for continuous integration on the GitHub repo. Before any code is uploaded, 2 members of the team will be required to peer review the code (from a different department)</w:t>
+            </w:r>
+            <w:r>
+              <w:t>.</w:t>
+            </w:r>
+          </w:p>
           <w:p>
             <w:pPr>
               <w:pBdr>
@@ -14014,13 +14828,26 @@
               <w:jc w:val="left"/>
             </w:pPr>
             <w:r>
-              <w:t>The team may encounter problems integrating the different components at the later stages of the project</w:t>
-            </w:r>
-          </w:p>
-        </w:tc>
-        <w:tc>
-          <w:tcPr>
-            <w:tcW w:w="3090" w:type="dxa"/>
+              <w:rPr>
+                <w:rFonts w:ascii="TimesNewRomanPSMT" w:hAnsi="TimesNewRomanPSMT" w:cs="TimesNewRomanPSMT"/>
+                <w:b/>
+                <w:bCs/>
+                <w:position w:val="0"/>
+                <w:lang w:eastAsia="en-SG"/>
+              </w:rPr>
+              <w:t>Resolution</w:t>
+            </w:r>
+            <w:r>
+              <w:t xml:space="preserve">: </w:t>
+            </w:r>
+            <w:r>
+              <w:t>Set a stricter working schedule and shorter cycle of meeting, to get the project up and running before the deadline.</w:t>
+            </w:r>
+          </w:p>
+        </w:tc>
+        <w:tc>
+          <w:tcPr>
+            <w:tcW w:w="2145" w:type="dxa"/>
           </w:tcPr>
           <w:p>
             <w:pPr>
@@ -14037,16 +14864,13 @@
               <w:jc w:val="left"/>
             </w:pPr>
             <w:r>
-              <w:t>Travis CI will be used for continuous integration on the GitHub repo. Before any code is uploaded, 2 members of the team will be required to peer review the code (from a different department)</w:t>
-            </w:r>
-            <w:r>
-              <w:t>.</w:t>
-            </w:r>
-          </w:p>
-        </w:tc>
-        <w:tc>
-          <w:tcPr>
-            <w:tcW w:w="2145" w:type="dxa"/>
+              <w:t>High</w:t>
+            </w:r>
+          </w:p>
+        </w:tc>
+        <w:tc>
+          <w:tcPr>
+            <w:tcW w:w="1650" w:type="dxa"/>
           </w:tcPr>
           <w:p>
             <w:pPr>
@@ -14067,9 +14891,11 @@
             </w:r>
           </w:p>
         </w:tc>
-        <w:tc>
-          <w:tcPr>
-            <w:tcW w:w="1650" w:type="dxa"/>
+      </w:tr>
+      <w:tr>
+        <w:tc>
+          <w:tcPr>
+            <w:tcW w:w="2332" w:type="dxa"/>
           </w:tcPr>
           <w:p>
             <w:pPr>
@@ -14086,15 +14912,13 @@
               <w:jc w:val="left"/>
             </w:pPr>
             <w:r>
-              <w:t>High</w:t>
-            </w:r>
-          </w:p>
-        </w:tc>
-      </w:tr>
-      <w:tr>
-        <w:tc>
-          <w:tcPr>
-            <w:tcW w:w="2595" w:type="dxa"/>
+              <w:t>The tests for the robot may be insufficient</w:t>
+            </w:r>
+          </w:p>
+        </w:tc>
+        <w:tc>
+          <w:tcPr>
+            <w:tcW w:w="3353" w:type="dxa"/>
           </w:tcPr>
           <w:p>
             <w:pPr>
@@ -14111,13 +14935,26 @@
               <w:jc w:val="left"/>
             </w:pPr>
             <w:r>
-              <w:t>The tests for the robot may be insufficient</w:t>
-            </w:r>
-          </w:p>
-        </w:tc>
-        <w:tc>
-          <w:tcPr>
-            <w:tcW w:w="3090" w:type="dxa"/>
+              <w:rPr>
+                <w:b/>
+                <w:bCs/>
+              </w:rPr>
+              <w:t>Avoidance</w:t>
+            </w:r>
+            <w:r>
+              <w:t xml:space="preserve">: </w:t>
+            </w:r>
+            <w:r>
+              <w:t>Before adding any feature, the team member will be required to propose at least 1 test. Each scrum meeting will also include discussions about the required tests for the scrum</w:t>
+            </w:r>
+            <w:r>
+              <w:t>.</w:t>
+            </w:r>
+          </w:p>
+        </w:tc>
+        <w:tc>
+          <w:tcPr>
+            <w:tcW w:w="2145" w:type="dxa"/>
           </w:tcPr>
           <w:p>
             <w:pPr>
@@ -14134,20 +14971,13 @@
               <w:jc w:val="left"/>
             </w:pPr>
             <w:r>
-              <w:t xml:space="preserve">Before adding any feature, the team member will be required to propose at least 1 test. Each scrum meeting will </w:t>
-            </w:r>
-            <w:r>
-              <w:lastRenderedPageBreak/>
-              <w:t>also include discussions about the required tests for the scrum</w:t>
-            </w:r>
-            <w:r>
-              <w:t>.</w:t>
-            </w:r>
-          </w:p>
-        </w:tc>
-        <w:tc>
-          <w:tcPr>
-            <w:tcW w:w="2145" w:type="dxa"/>
+              <w:t>Medium</w:t>
+            </w:r>
+          </w:p>
+        </w:tc>
+        <w:tc>
+          <w:tcPr>
+            <w:tcW w:w="1650" w:type="dxa"/>
           </w:tcPr>
           <w:p>
             <w:pPr>
@@ -14164,14 +14994,15 @@
               <w:jc w:val="left"/>
             </w:pPr>
             <w:r>
-              <w:lastRenderedPageBreak/>
-              <w:t>Medium</w:t>
-            </w:r>
-          </w:p>
-        </w:tc>
-        <w:tc>
-          <w:tcPr>
-            <w:tcW w:w="1650" w:type="dxa"/>
+              <w:t>High</w:t>
+            </w:r>
+          </w:p>
+        </w:tc>
+      </w:tr>
+      <w:tr>
+        <w:tc>
+          <w:tcPr>
+            <w:tcW w:w="2332" w:type="dxa"/>
           </w:tcPr>
           <w:p>
             <w:pPr>
@@ -14188,15 +15019,13 @@
               <w:jc w:val="left"/>
             </w:pPr>
             <w:r>
-              <w:t>High</w:t>
-            </w:r>
-          </w:p>
-        </w:tc>
-      </w:tr>
-      <w:tr>
-        <w:tc>
-          <w:tcPr>
-            <w:tcW w:w="2595" w:type="dxa"/>
+              <w:t>Some of the sensitive hardware devices may get damaged</w:t>
+            </w:r>
+          </w:p>
+        </w:tc>
+        <w:tc>
+          <w:tcPr>
+            <w:tcW w:w="3353" w:type="dxa"/>
           </w:tcPr>
           <w:p>
             <w:pPr>
@@ -14213,14 +15042,22 @@
               <w:jc w:val="left"/>
             </w:pPr>
             <w:r>
-              <w:t>Some of the sensitive hardware devices may get damaged</w:t>
-            </w:r>
-          </w:p>
-        </w:tc>
-        <w:tc>
-          <w:tcPr>
-            <w:tcW w:w="3090" w:type="dxa"/>
-          </w:tcPr>
+              <w:rPr>
+                <w:b/>
+                <w:bCs/>
+              </w:rPr>
+              <w:t>Avoidance</w:t>
+            </w:r>
+            <w:r>
+              <w:t xml:space="preserve">: </w:t>
+            </w:r>
+            <w:r>
+              <w:t>The hardware will be handled carefully. Every week, all the components will be checked for proper functioning and any malfunction will be immediately reported</w:t>
+            </w:r>
+            <w:r>
+              <w:t>.</w:t>
+            </w:r>
+          </w:p>
           <w:p>
             <w:pPr>
               <w:pBdr>
@@ -14236,10 +15073,14 @@
               <w:jc w:val="left"/>
             </w:pPr>
             <w:r>
-              <w:t>The hardware will be handled carefully. Every week, all the components will be checked for proper functioning and any malfunction will be immediately reported</w:t>
-            </w:r>
-            <w:r>
-              <w:t>.</w:t>
+              <w:rPr>
+                <w:b/>
+                <w:bCs/>
+              </w:rPr>
+              <w:t>Resolution</w:t>
+            </w:r>
+            <w:r>
+              <w:t>: Asking for changes of the hardware devices. If it is not allowed, responsible team member should afford usable devices.</w:t>
             </w:r>
           </w:p>
         </w:tc>
@@ -14293,7 +15134,7 @@
       <w:tr>
         <w:tc>
           <w:tcPr>
-            <w:tcW w:w="2595" w:type="dxa"/>
+            <w:tcW w:w="2332" w:type="dxa"/>
           </w:tcPr>
           <w:p>
             <w:pPr>
@@ -14316,7 +15157,7 @@
         </w:tc>
         <w:tc>
           <w:tcPr>
-            <w:tcW w:w="3090" w:type="dxa"/>
+            <w:tcW w:w="3353" w:type="dxa"/>
           </w:tcPr>
           <w:p>
             <w:pPr>
@@ -14333,6 +15174,16 @@
               <w:jc w:val="left"/>
             </w:pPr>
             <w:r>
+              <w:rPr>
+                <w:b/>
+                <w:bCs/>
+              </w:rPr>
+              <w:t>Avoidance</w:t>
+            </w:r>
+            <w:r>
+              <w:t xml:space="preserve">: </w:t>
+            </w:r>
+            <w:r>
               <w:t>Each</w:t>
             </w:r>
             <w:r>
@@ -14366,11 +15217,6 @@
               <w:t>.</w:t>
             </w:r>
           </w:p>
-        </w:tc>
-        <w:tc>
-          <w:tcPr>
-            <w:tcW w:w="2145" w:type="dxa"/>
-          </w:tcPr>
           <w:p>
             <w:pPr>
               <w:pBdr>
@@ -14386,13 +15232,20 @@
               <w:jc w:val="left"/>
             </w:pPr>
             <w:r>
-              <w:t>Medium</w:t>
-            </w:r>
-          </w:p>
-        </w:tc>
-        <w:tc>
-          <w:tcPr>
-            <w:tcW w:w="1650" w:type="dxa"/>
+              <w:rPr>
+                <w:b/>
+                <w:bCs/>
+              </w:rPr>
+              <w:t>Resolution</w:t>
+            </w:r>
+            <w:r>
+              <w:t>: Assign team member(s) to work on the faulty code. Have the team member(s) update the progress every meeting.</w:t>
+            </w:r>
+          </w:p>
+        </w:tc>
+        <w:tc>
+          <w:tcPr>
+            <w:tcW w:w="2145" w:type="dxa"/>
           </w:tcPr>
           <w:p>
             <w:pPr>
@@ -14409,15 +15262,13 @@
               <w:jc w:val="left"/>
             </w:pPr>
             <w:r>
-              <w:t>Low</w:t>
-            </w:r>
-          </w:p>
-        </w:tc>
-      </w:tr>
-      <w:tr>
-        <w:tc>
-          <w:tcPr>
-            <w:tcW w:w="2595" w:type="dxa"/>
+              <w:t>Medium</w:t>
+            </w:r>
+          </w:p>
+        </w:tc>
+        <w:tc>
+          <w:tcPr>
+            <w:tcW w:w="1650" w:type="dxa"/>
           </w:tcPr>
           <w:p>
             <w:pPr>
@@ -14434,13 +15285,15 @@
               <w:jc w:val="left"/>
             </w:pPr>
             <w:r>
-              <w:t>The team may forget to track the progress of the project</w:t>
-            </w:r>
-          </w:p>
-        </w:tc>
-        <w:tc>
-          <w:tcPr>
-            <w:tcW w:w="3090" w:type="dxa"/>
+              <w:t>Low</w:t>
+            </w:r>
+          </w:p>
+        </w:tc>
+      </w:tr>
+      <w:tr>
+        <w:tc>
+          <w:tcPr>
+            <w:tcW w:w="2332" w:type="dxa"/>
           </w:tcPr>
           <w:p>
             <w:pPr>
@@ -14457,7 +15310,72 @@
               <w:jc w:val="left"/>
             </w:pPr>
             <w:r>
+              <w:lastRenderedPageBreak/>
+              <w:t>The team may forget to track the progress of the project</w:t>
+            </w:r>
+          </w:p>
+        </w:tc>
+        <w:tc>
+          <w:tcPr>
+            <w:tcW w:w="3353" w:type="dxa"/>
+          </w:tcPr>
+          <w:p>
+            <w:pPr>
+              <w:pBdr>
+                <w:top w:val="nil"/>
+                <w:left w:val="nil"/>
+                <w:bottom w:val="nil"/>
+                <w:right w:val="nil"/>
+                <w:between w:val="nil"/>
+              </w:pBdr>
+              <w:shd w:val="clear" w:color="auto" w:fill="FFFFFF"/>
+              <w:spacing w:before="0" w:after="0" w:line="240" w:lineRule="auto"/>
+              <w:ind w:left="0" w:hanging="2"/>
+              <w:jc w:val="left"/>
+            </w:pPr>
+            <w:r>
+              <w:rPr>
+                <w:b/>
+                <w:bCs/>
+              </w:rPr>
+              <w:t>Avoidance</w:t>
+            </w:r>
+            <w:r>
+              <w:t xml:space="preserve">: </w:t>
+            </w:r>
+            <w:r>
               <w:t>The meeting minutes will be recorded for each scrum meeting.</w:t>
+            </w:r>
+          </w:p>
+          <w:p>
+            <w:pPr>
+              <w:pBdr>
+                <w:top w:val="nil"/>
+                <w:left w:val="nil"/>
+                <w:bottom w:val="nil"/>
+                <w:right w:val="nil"/>
+                <w:between w:val="nil"/>
+              </w:pBdr>
+              <w:shd w:val="clear" w:color="auto" w:fill="FFFFFF"/>
+              <w:spacing w:before="0" w:after="0" w:line="240" w:lineRule="auto"/>
+              <w:ind w:left="0" w:hanging="2"/>
+              <w:jc w:val="left"/>
+            </w:pPr>
+            <w:r>
+              <w:rPr>
+                <w:b/>
+                <w:bCs/>
+              </w:rPr>
+              <w:t>Resolution</w:t>
+            </w:r>
+            <w:r>
+              <w:t xml:space="preserve">: Have all team member to fill in the progress for their part(s) at the </w:t>
+            </w:r>
+            <w:r>
+              <w:t>untracked</w:t>
+            </w:r>
+            <w:r>
+              <w:t xml:space="preserve"> meeting.</w:t>
             </w:r>
           </w:p>
         </w:tc>
@@ -14732,12 +15650,14 @@
               <w:ind w:left="0" w:hanging="2"/>
               <w:jc w:val="left"/>
             </w:pPr>
+            <w:proofErr w:type="spellStart"/>
             <w:r>
               <w:t>RP</w:t>
             </w:r>
             <w:r>
               <w:t>i</w:t>
             </w:r>
+            <w:proofErr w:type="spellEnd"/>
             <w:r>
               <w:t xml:space="preserve"> Operating System (Raspbian) reformatting, configuration, and Wi-Fi/Bluetooth Integration.</w:t>
             </w:r>
@@ -14773,11 +15693,16 @@
               <w:jc w:val="left"/>
             </w:pPr>
             <w:r>
-              <w:t>Completion of RP</w:t>
+              <w:t xml:space="preserve">Completion of </w:t>
+            </w:r>
+            <w:proofErr w:type="spellStart"/>
+            <w:r>
+              <w:t>RP</w:t>
             </w:r>
             <w:r>
               <w:t>i</w:t>
             </w:r>
+            <w:proofErr w:type="spellEnd"/>
             <w:r>
               <w:t xml:space="preserve"> camera configuration and image recognition algorithm.</w:t>
             </w:r>
@@ -14992,11 +15917,16 @@
               <w:t>Optimization</w:t>
             </w:r>
             <w:r>
-              <w:t xml:space="preserve"> of system performance (Algorithm, RP</w:t>
+              <w:t xml:space="preserve"> of system performance (Algorithm, </w:t>
+            </w:r>
+            <w:proofErr w:type="spellStart"/>
+            <w:r>
+              <w:t>RP</w:t>
             </w:r>
             <w:r>
               <w:t>i</w:t>
             </w:r>
+            <w:proofErr w:type="spellEnd"/>
             <w:r>
               <w:t>, Image recognition, robot).</w:t>
             </w:r>
@@ -15463,12 +16393,14 @@
               <w:ind w:left="0" w:hanging="2"/>
               <w:jc w:val="left"/>
             </w:pPr>
+            <w:proofErr w:type="spellStart"/>
             <w:r>
               <w:t>RP</w:t>
             </w:r>
             <w:r>
               <w:t>i</w:t>
             </w:r>
+            <w:proofErr w:type="spellEnd"/>
           </w:p>
         </w:tc>
         <w:tc>
@@ -17467,6 +18399,119 @@
     </w:lvl>
   </w:abstractNum>
   <w:abstractNum w:abstractNumId="9" w15:restartNumberingAfterBreak="0">
+    <w:nsid w:val="15883106"/>
+    <w:multiLevelType w:val="hybridMultilevel"/>
+    <w:tmpl w:val="CA9C7990"/>
+    <w:lvl w:ilvl="0" w:tplc="04090001">
+      <w:start w:val="1"/>
+      <w:numFmt w:val="bullet"/>
+      <w:lvlText w:val=""/>
+      <w:lvlJc w:val="left"/>
+      <w:pPr>
+        <w:ind w:left="720" w:hanging="360"/>
+      </w:pPr>
+      <w:rPr>
+        <w:rFonts w:ascii="Symbol" w:hAnsi="Symbol" w:hint="default"/>
+      </w:rPr>
+    </w:lvl>
+    <w:lvl w:ilvl="1" w:tplc="04090003" w:tentative="1">
+      <w:start w:val="1"/>
+      <w:numFmt w:val="bullet"/>
+      <w:lvlText w:val="o"/>
+      <w:lvlJc w:val="left"/>
+      <w:pPr>
+        <w:ind w:left="1440" w:hanging="360"/>
+      </w:pPr>
+      <w:rPr>
+        <w:rFonts w:ascii="Courier New" w:hAnsi="Courier New" w:cs="Courier New" w:hint="default"/>
+      </w:rPr>
+    </w:lvl>
+    <w:lvl w:ilvl="2" w:tplc="04090005" w:tentative="1">
+      <w:start w:val="1"/>
+      <w:numFmt w:val="bullet"/>
+      <w:lvlText w:val=""/>
+      <w:lvlJc w:val="left"/>
+      <w:pPr>
+        <w:ind w:left="2160" w:hanging="360"/>
+      </w:pPr>
+      <w:rPr>
+        <w:rFonts w:ascii="Wingdings" w:hAnsi="Wingdings" w:hint="default"/>
+      </w:rPr>
+    </w:lvl>
+    <w:lvl w:ilvl="3" w:tplc="04090001" w:tentative="1">
+      <w:start w:val="1"/>
+      <w:numFmt w:val="bullet"/>
+      <w:lvlText w:val=""/>
+      <w:lvlJc w:val="left"/>
+      <w:pPr>
+        <w:ind w:left="2880" w:hanging="360"/>
+      </w:pPr>
+      <w:rPr>
+        <w:rFonts w:ascii="Symbol" w:hAnsi="Symbol" w:hint="default"/>
+      </w:rPr>
+    </w:lvl>
+    <w:lvl w:ilvl="4" w:tplc="04090003" w:tentative="1">
+      <w:start w:val="1"/>
+      <w:numFmt w:val="bullet"/>
+      <w:lvlText w:val="o"/>
+      <w:lvlJc w:val="left"/>
+      <w:pPr>
+        <w:ind w:left="3600" w:hanging="360"/>
+      </w:pPr>
+      <w:rPr>
+        <w:rFonts w:ascii="Courier New" w:hAnsi="Courier New" w:cs="Courier New" w:hint="default"/>
+      </w:rPr>
+    </w:lvl>
+    <w:lvl w:ilvl="5" w:tplc="04090005" w:tentative="1">
+      <w:start w:val="1"/>
+      <w:numFmt w:val="bullet"/>
+      <w:lvlText w:val=""/>
+      <w:lvlJc w:val="left"/>
+      <w:pPr>
+        <w:ind w:left="4320" w:hanging="360"/>
+      </w:pPr>
+      <w:rPr>
+        <w:rFonts w:ascii="Wingdings" w:hAnsi="Wingdings" w:hint="default"/>
+      </w:rPr>
+    </w:lvl>
+    <w:lvl w:ilvl="6" w:tplc="04090001" w:tentative="1">
+      <w:start w:val="1"/>
+      <w:numFmt w:val="bullet"/>
+      <w:lvlText w:val=""/>
+      <w:lvlJc w:val="left"/>
+      <w:pPr>
+        <w:ind w:left="5040" w:hanging="360"/>
+      </w:pPr>
+      <w:rPr>
+        <w:rFonts w:ascii="Symbol" w:hAnsi="Symbol" w:hint="default"/>
+      </w:rPr>
+    </w:lvl>
+    <w:lvl w:ilvl="7" w:tplc="04090003" w:tentative="1">
+      <w:start w:val="1"/>
+      <w:numFmt w:val="bullet"/>
+      <w:lvlText w:val="o"/>
+      <w:lvlJc w:val="left"/>
+      <w:pPr>
+        <w:ind w:left="5760" w:hanging="360"/>
+      </w:pPr>
+      <w:rPr>
+        <w:rFonts w:ascii="Courier New" w:hAnsi="Courier New" w:cs="Courier New" w:hint="default"/>
+      </w:rPr>
+    </w:lvl>
+    <w:lvl w:ilvl="8" w:tplc="04090005" w:tentative="1">
+      <w:start w:val="1"/>
+      <w:numFmt w:val="bullet"/>
+      <w:lvlText w:val=""/>
+      <w:lvlJc w:val="left"/>
+      <w:pPr>
+        <w:ind w:left="6480" w:hanging="360"/>
+      </w:pPr>
+      <w:rPr>
+        <w:rFonts w:ascii="Wingdings" w:hAnsi="Wingdings" w:hint="default"/>
+      </w:rPr>
+    </w:lvl>
+  </w:abstractNum>
+  <w:abstractNum w:abstractNumId="10" w15:restartNumberingAfterBreak="0">
     <w:nsid w:val="19AA4045"/>
     <w:multiLevelType w:val="multilevel"/>
     <w:tmpl w:val="A386DF10"/>
@@ -17579,7 +18624,7 @@
       </w:rPr>
     </w:lvl>
   </w:abstractNum>
-  <w:abstractNum w:abstractNumId="10" w15:restartNumberingAfterBreak="0">
+  <w:abstractNum w:abstractNumId="11" w15:restartNumberingAfterBreak="0">
     <w:nsid w:val="1B9678C6"/>
     <w:multiLevelType w:val="multilevel"/>
     <w:tmpl w:val="100CFF72"/>
@@ -17692,7 +18737,7 @@
       </w:rPr>
     </w:lvl>
   </w:abstractNum>
-  <w:abstractNum w:abstractNumId="11" w15:restartNumberingAfterBreak="0">
+  <w:abstractNum w:abstractNumId="12" w15:restartNumberingAfterBreak="0">
     <w:nsid w:val="1DD76705"/>
     <w:multiLevelType w:val="multilevel"/>
     <w:tmpl w:val="FB0C870E"/>
@@ -17805,7 +18850,7 @@
       </w:rPr>
     </w:lvl>
   </w:abstractNum>
-  <w:abstractNum w:abstractNumId="12" w15:restartNumberingAfterBreak="0">
+  <w:abstractNum w:abstractNumId="13" w15:restartNumberingAfterBreak="0">
     <w:nsid w:val="2381579A"/>
     <w:multiLevelType w:val="multilevel"/>
     <w:tmpl w:val="EFAC38AC"/>
@@ -17918,7 +18963,7 @@
       </w:rPr>
     </w:lvl>
   </w:abstractNum>
-  <w:abstractNum w:abstractNumId="13" w15:restartNumberingAfterBreak="0">
+  <w:abstractNum w:abstractNumId="14" w15:restartNumberingAfterBreak="0">
     <w:nsid w:val="23D42A52"/>
     <w:multiLevelType w:val="multilevel"/>
     <w:tmpl w:val="99B4FBDA"/>
@@ -18031,7 +19076,7 @@
       </w:rPr>
     </w:lvl>
   </w:abstractNum>
-  <w:abstractNum w:abstractNumId="14" w15:restartNumberingAfterBreak="0">
+  <w:abstractNum w:abstractNumId="15" w15:restartNumberingAfterBreak="0">
     <w:nsid w:val="2698415F"/>
     <w:multiLevelType w:val="multilevel"/>
     <w:tmpl w:val="36DAABEE"/>
@@ -18144,7 +19189,7 @@
       </w:rPr>
     </w:lvl>
   </w:abstractNum>
-  <w:abstractNum w:abstractNumId="15" w15:restartNumberingAfterBreak="0">
+  <w:abstractNum w:abstractNumId="16" w15:restartNumberingAfterBreak="0">
     <w:nsid w:val="2B575474"/>
     <w:multiLevelType w:val="multilevel"/>
     <w:tmpl w:val="535C6A84"/>
@@ -18257,7 +19302,7 @@
       </w:rPr>
     </w:lvl>
   </w:abstractNum>
-  <w:abstractNum w:abstractNumId="16" w15:restartNumberingAfterBreak="0">
+  <w:abstractNum w:abstractNumId="17" w15:restartNumberingAfterBreak="0">
     <w:nsid w:val="2E0128E0"/>
     <w:multiLevelType w:val="multilevel"/>
     <w:tmpl w:val="857A28E2"/>
@@ -18370,7 +19415,7 @@
       </w:rPr>
     </w:lvl>
   </w:abstractNum>
-  <w:abstractNum w:abstractNumId="17" w15:restartNumberingAfterBreak="0">
+  <w:abstractNum w:abstractNumId="18" w15:restartNumberingAfterBreak="0">
     <w:nsid w:val="2EE7214C"/>
     <w:multiLevelType w:val="multilevel"/>
     <w:tmpl w:val="1B3E7C34"/>
@@ -18483,7 +19528,7 @@
       </w:rPr>
     </w:lvl>
   </w:abstractNum>
-  <w:abstractNum w:abstractNumId="18" w15:restartNumberingAfterBreak="0">
+  <w:abstractNum w:abstractNumId="19" w15:restartNumberingAfterBreak="0">
     <w:nsid w:val="34FD08F8"/>
     <w:multiLevelType w:val="multilevel"/>
     <w:tmpl w:val="94A87366"/>
@@ -18596,7 +19641,7 @@
       </w:rPr>
     </w:lvl>
   </w:abstractNum>
-  <w:abstractNum w:abstractNumId="19" w15:restartNumberingAfterBreak="0">
+  <w:abstractNum w:abstractNumId="20" w15:restartNumberingAfterBreak="0">
     <w:nsid w:val="3793539C"/>
     <w:multiLevelType w:val="multilevel"/>
     <w:tmpl w:val="A772700C"/>
@@ -18709,7 +19754,7 @@
       </w:rPr>
     </w:lvl>
   </w:abstractNum>
-  <w:abstractNum w:abstractNumId="20" w15:restartNumberingAfterBreak="0">
+  <w:abstractNum w:abstractNumId="21" w15:restartNumberingAfterBreak="0">
     <w:nsid w:val="37D2391D"/>
     <w:multiLevelType w:val="multilevel"/>
     <w:tmpl w:val="78364C34"/>
@@ -18822,7 +19867,7 @@
       </w:rPr>
     </w:lvl>
   </w:abstractNum>
-  <w:abstractNum w:abstractNumId="21" w15:restartNumberingAfterBreak="0">
+  <w:abstractNum w:abstractNumId="22" w15:restartNumberingAfterBreak="0">
     <w:nsid w:val="38E61385"/>
     <w:multiLevelType w:val="multilevel"/>
     <w:tmpl w:val="0D0E14EA"/>
@@ -18935,7 +19980,7 @@
       </w:rPr>
     </w:lvl>
   </w:abstractNum>
-  <w:abstractNum w:abstractNumId="22" w15:restartNumberingAfterBreak="0">
+  <w:abstractNum w:abstractNumId="23" w15:restartNumberingAfterBreak="0">
     <w:nsid w:val="3B514E6C"/>
     <w:multiLevelType w:val="multilevel"/>
     <w:tmpl w:val="79902BAE"/>
@@ -19048,7 +20093,7 @@
       </w:rPr>
     </w:lvl>
   </w:abstractNum>
-  <w:abstractNum w:abstractNumId="23" w15:restartNumberingAfterBreak="0">
+  <w:abstractNum w:abstractNumId="24" w15:restartNumberingAfterBreak="0">
     <w:nsid w:val="41C90FCA"/>
     <w:multiLevelType w:val="multilevel"/>
     <w:tmpl w:val="ED964208"/>
@@ -19161,7 +20206,7 @@
       </w:rPr>
     </w:lvl>
   </w:abstractNum>
-  <w:abstractNum w:abstractNumId="24" w15:restartNumberingAfterBreak="0">
+  <w:abstractNum w:abstractNumId="25" w15:restartNumberingAfterBreak="0">
     <w:nsid w:val="41D84E7F"/>
     <w:multiLevelType w:val="multilevel"/>
     <w:tmpl w:val="4796B994"/>
@@ -19274,7 +20319,7 @@
       </w:rPr>
     </w:lvl>
   </w:abstractNum>
-  <w:abstractNum w:abstractNumId="25" w15:restartNumberingAfterBreak="0">
+  <w:abstractNum w:abstractNumId="26" w15:restartNumberingAfterBreak="0">
     <w:nsid w:val="440113E8"/>
     <w:multiLevelType w:val="multilevel"/>
     <w:tmpl w:val="E04A28AA"/>
@@ -19387,7 +20432,7 @@
       </w:rPr>
     </w:lvl>
   </w:abstractNum>
-  <w:abstractNum w:abstractNumId="26" w15:restartNumberingAfterBreak="0">
+  <w:abstractNum w:abstractNumId="27" w15:restartNumberingAfterBreak="0">
     <w:nsid w:val="449712D8"/>
     <w:multiLevelType w:val="multilevel"/>
     <w:tmpl w:val="3E5E2DA0"/>
@@ -19501,7 +20546,7 @@
       </w:rPr>
     </w:lvl>
   </w:abstractNum>
-  <w:abstractNum w:abstractNumId="27" w15:restartNumberingAfterBreak="0">
+  <w:abstractNum w:abstractNumId="28" w15:restartNumberingAfterBreak="0">
     <w:nsid w:val="44D44CD5"/>
     <w:multiLevelType w:val="multilevel"/>
     <w:tmpl w:val="973096AE"/>
@@ -19614,7 +20659,7 @@
       </w:rPr>
     </w:lvl>
   </w:abstractNum>
-  <w:abstractNum w:abstractNumId="28" w15:restartNumberingAfterBreak="0">
+  <w:abstractNum w:abstractNumId="29" w15:restartNumberingAfterBreak="0">
     <w:nsid w:val="4DB304F5"/>
     <w:multiLevelType w:val="multilevel"/>
     <w:tmpl w:val="CA244FF8"/>
@@ -19727,7 +20772,7 @@
       </w:rPr>
     </w:lvl>
   </w:abstractNum>
-  <w:abstractNum w:abstractNumId="29" w15:restartNumberingAfterBreak="0">
+  <w:abstractNum w:abstractNumId="30" w15:restartNumberingAfterBreak="0">
     <w:nsid w:val="50725BDC"/>
     <w:multiLevelType w:val="multilevel"/>
     <w:tmpl w:val="AAC6189A"/>
@@ -19845,7 +20890,7 @@
       </w:rPr>
     </w:lvl>
   </w:abstractNum>
-  <w:abstractNum w:abstractNumId="30" w15:restartNumberingAfterBreak="0">
+  <w:abstractNum w:abstractNumId="31" w15:restartNumberingAfterBreak="0">
     <w:nsid w:val="50EA62A6"/>
     <w:multiLevelType w:val="multilevel"/>
     <w:tmpl w:val="95FA181C"/>
@@ -19958,7 +21003,7 @@
       </w:rPr>
     </w:lvl>
   </w:abstractNum>
-  <w:abstractNum w:abstractNumId="31" w15:restartNumberingAfterBreak="0">
+  <w:abstractNum w:abstractNumId="32" w15:restartNumberingAfterBreak="0">
     <w:nsid w:val="542839B6"/>
     <w:multiLevelType w:val="multilevel"/>
     <w:tmpl w:val="9B5EEF76"/>
@@ -20071,7 +21116,7 @@
       </w:rPr>
     </w:lvl>
   </w:abstractNum>
-  <w:abstractNum w:abstractNumId="32" w15:restartNumberingAfterBreak="0">
+  <w:abstractNum w:abstractNumId="33" w15:restartNumberingAfterBreak="0">
     <w:nsid w:val="551725BE"/>
     <w:multiLevelType w:val="multilevel"/>
     <w:tmpl w:val="6582C5B2"/>
@@ -20184,7 +21229,7 @@
       </w:rPr>
     </w:lvl>
   </w:abstractNum>
-  <w:abstractNum w:abstractNumId="33" w15:restartNumberingAfterBreak="0">
+  <w:abstractNum w:abstractNumId="34" w15:restartNumberingAfterBreak="0">
     <w:nsid w:val="5870157B"/>
     <w:multiLevelType w:val="multilevel"/>
     <w:tmpl w:val="7B4E0682"/>
@@ -20297,7 +21342,7 @@
       </w:rPr>
     </w:lvl>
   </w:abstractNum>
-  <w:abstractNum w:abstractNumId="34" w15:restartNumberingAfterBreak="0">
+  <w:abstractNum w:abstractNumId="35" w15:restartNumberingAfterBreak="0">
     <w:nsid w:val="5C62567D"/>
     <w:multiLevelType w:val="multilevel"/>
     <w:tmpl w:val="7A464298"/>
@@ -20410,7 +21455,7 @@
       </w:rPr>
     </w:lvl>
   </w:abstractNum>
-  <w:abstractNum w:abstractNumId="35" w15:restartNumberingAfterBreak="0">
+  <w:abstractNum w:abstractNumId="36" w15:restartNumberingAfterBreak="0">
     <w:nsid w:val="60265591"/>
     <w:multiLevelType w:val="multilevel"/>
     <w:tmpl w:val="CF10193E"/>
@@ -20523,7 +21568,7 @@
       </w:rPr>
     </w:lvl>
   </w:abstractNum>
-  <w:abstractNum w:abstractNumId="36" w15:restartNumberingAfterBreak="0">
+  <w:abstractNum w:abstractNumId="37" w15:restartNumberingAfterBreak="0">
     <w:nsid w:val="60864363"/>
     <w:multiLevelType w:val="hybridMultilevel"/>
     <w:tmpl w:val="E592D06A"/>
@@ -20636,7 +21681,7 @@
       </w:rPr>
     </w:lvl>
   </w:abstractNum>
-  <w:abstractNum w:abstractNumId="37" w15:restartNumberingAfterBreak="0">
+  <w:abstractNum w:abstractNumId="38" w15:restartNumberingAfterBreak="0">
     <w:nsid w:val="65AA6CF1"/>
     <w:multiLevelType w:val="multilevel"/>
     <w:tmpl w:val="679E7E4A"/>
@@ -20749,7 +21794,7 @@
       </w:rPr>
     </w:lvl>
   </w:abstractNum>
-  <w:abstractNum w:abstractNumId="38" w15:restartNumberingAfterBreak="0">
+  <w:abstractNum w:abstractNumId="39" w15:restartNumberingAfterBreak="0">
     <w:nsid w:val="686B1F1E"/>
     <w:multiLevelType w:val="multilevel"/>
     <w:tmpl w:val="FF1C8AB6"/>
@@ -20862,7 +21907,7 @@
       </w:rPr>
     </w:lvl>
   </w:abstractNum>
-  <w:abstractNum w:abstractNumId="39" w15:restartNumberingAfterBreak="0">
+  <w:abstractNum w:abstractNumId="40" w15:restartNumberingAfterBreak="0">
     <w:nsid w:val="6BD33C61"/>
     <w:multiLevelType w:val="multilevel"/>
     <w:tmpl w:val="257C82EA"/>
@@ -20975,7 +22020,7 @@
       </w:rPr>
     </w:lvl>
   </w:abstractNum>
-  <w:abstractNum w:abstractNumId="40" w15:restartNumberingAfterBreak="0">
+  <w:abstractNum w:abstractNumId="41" w15:restartNumberingAfterBreak="0">
     <w:nsid w:val="6C2A5448"/>
     <w:multiLevelType w:val="multilevel"/>
     <w:tmpl w:val="094872F0"/>
@@ -21088,7 +22133,7 @@
       </w:rPr>
     </w:lvl>
   </w:abstractNum>
-  <w:abstractNum w:abstractNumId="41" w15:restartNumberingAfterBreak="0">
+  <w:abstractNum w:abstractNumId="42" w15:restartNumberingAfterBreak="0">
     <w:nsid w:val="6C3340DD"/>
     <w:multiLevelType w:val="multilevel"/>
     <w:tmpl w:val="4AAE7A42"/>
@@ -21201,7 +22246,7 @@
       </w:rPr>
     </w:lvl>
   </w:abstractNum>
-  <w:abstractNum w:abstractNumId="42" w15:restartNumberingAfterBreak="0">
+  <w:abstractNum w:abstractNumId="43" w15:restartNumberingAfterBreak="0">
     <w:nsid w:val="6EEF2536"/>
     <w:multiLevelType w:val="multilevel"/>
     <w:tmpl w:val="7C6491D2"/>
@@ -21314,7 +22359,7 @@
       </w:rPr>
     </w:lvl>
   </w:abstractNum>
-  <w:abstractNum w:abstractNumId="43" w15:restartNumberingAfterBreak="0">
+  <w:abstractNum w:abstractNumId="44" w15:restartNumberingAfterBreak="0">
     <w:nsid w:val="701659D9"/>
     <w:multiLevelType w:val="multilevel"/>
     <w:tmpl w:val="4AB204DC"/>
@@ -21427,7 +22472,7 @@
       </w:rPr>
     </w:lvl>
   </w:abstractNum>
-  <w:abstractNum w:abstractNumId="44" w15:restartNumberingAfterBreak="0">
+  <w:abstractNum w:abstractNumId="45" w15:restartNumberingAfterBreak="0">
     <w:nsid w:val="70332A36"/>
     <w:multiLevelType w:val="multilevel"/>
     <w:tmpl w:val="49FE2196"/>
@@ -21540,7 +22585,7 @@
       </w:rPr>
     </w:lvl>
   </w:abstractNum>
-  <w:abstractNum w:abstractNumId="45" w15:restartNumberingAfterBreak="0">
+  <w:abstractNum w:abstractNumId="46" w15:restartNumberingAfterBreak="0">
     <w:nsid w:val="71B74030"/>
     <w:multiLevelType w:val="multilevel"/>
     <w:tmpl w:val="5C0EEB8C"/>
@@ -21653,7 +22698,7 @@
       </w:rPr>
     </w:lvl>
   </w:abstractNum>
-  <w:abstractNum w:abstractNumId="46" w15:restartNumberingAfterBreak="0">
+  <w:abstractNum w:abstractNumId="47" w15:restartNumberingAfterBreak="0">
     <w:nsid w:val="78B74702"/>
     <w:multiLevelType w:val="multilevel"/>
     <w:tmpl w:val="D5304DE4"/>
@@ -21775,7 +22820,7 @@
       </w:rPr>
     </w:lvl>
   </w:abstractNum>
-  <w:abstractNum w:abstractNumId="47" w15:restartNumberingAfterBreak="0">
+  <w:abstractNum w:abstractNumId="48" w15:restartNumberingAfterBreak="0">
     <w:nsid w:val="7F564D16"/>
     <w:multiLevelType w:val="multilevel"/>
     <w:tmpl w:val="00D42CDE"/>
@@ -21889,97 +22934,97 @@
     </w:lvl>
   </w:abstractNum>
   <w:num w:numId="1">
-    <w:abstractNumId w:val="46"/>
+    <w:abstractNumId w:val="47"/>
   </w:num>
   <w:num w:numId="2">
-    <w:abstractNumId w:val="26"/>
+    <w:abstractNumId w:val="27"/>
   </w:num>
   <w:num w:numId="3">
-    <w:abstractNumId w:val="29"/>
+    <w:abstractNumId w:val="30"/>
   </w:num>
   <w:num w:numId="4">
     <w:abstractNumId w:val="5"/>
   </w:num>
   <w:num w:numId="5">
-    <w:abstractNumId w:val="21"/>
+    <w:abstractNumId w:val="22"/>
   </w:num>
   <w:num w:numId="6">
-    <w:abstractNumId w:val="24"/>
+    <w:abstractNumId w:val="25"/>
   </w:num>
   <w:num w:numId="7">
     <w:abstractNumId w:val="4"/>
   </w:num>
   <w:num w:numId="8">
-    <w:abstractNumId w:val="37"/>
+    <w:abstractNumId w:val="38"/>
   </w:num>
   <w:num w:numId="9">
-    <w:abstractNumId w:val="20"/>
+    <w:abstractNumId w:val="21"/>
   </w:num>
   <w:num w:numId="10">
-    <w:abstractNumId w:val="14"/>
+    <w:abstractNumId w:val="15"/>
   </w:num>
   <w:num w:numId="11">
-    <w:abstractNumId w:val="12"/>
+    <w:abstractNumId w:val="13"/>
   </w:num>
   <w:num w:numId="12">
-    <w:abstractNumId w:val="22"/>
+    <w:abstractNumId w:val="23"/>
   </w:num>
   <w:num w:numId="13">
-    <w:abstractNumId w:val="47"/>
+    <w:abstractNumId w:val="48"/>
   </w:num>
   <w:num w:numId="14">
-    <w:abstractNumId w:val="32"/>
+    <w:abstractNumId w:val="33"/>
   </w:num>
   <w:num w:numId="15">
-    <w:abstractNumId w:val="38"/>
+    <w:abstractNumId w:val="39"/>
   </w:num>
   <w:num w:numId="16">
     <w:abstractNumId w:val="0"/>
   </w:num>
   <w:num w:numId="17">
-    <w:abstractNumId w:val="10"/>
+    <w:abstractNumId w:val="11"/>
   </w:num>
   <w:num w:numId="18">
-    <w:abstractNumId w:val="23"/>
+    <w:abstractNumId w:val="24"/>
   </w:num>
   <w:num w:numId="19">
-    <w:abstractNumId w:val="30"/>
+    <w:abstractNumId w:val="31"/>
   </w:num>
   <w:num w:numId="20">
+    <w:abstractNumId w:val="20"/>
+  </w:num>
+  <w:num w:numId="21">
+    <w:abstractNumId w:val="41"/>
+  </w:num>
+  <w:num w:numId="22">
+    <w:abstractNumId w:val="43"/>
+  </w:num>
+  <w:num w:numId="23">
+    <w:abstractNumId w:val="32"/>
+  </w:num>
+  <w:num w:numId="24">
+    <w:abstractNumId w:val="14"/>
+  </w:num>
+  <w:num w:numId="25">
+    <w:abstractNumId w:val="28"/>
+  </w:num>
+  <w:num w:numId="26">
     <w:abstractNumId w:val="19"/>
   </w:num>
-  <w:num w:numId="21">
-    <w:abstractNumId w:val="40"/>
+  <w:num w:numId="27">
+    <w:abstractNumId w:val="29"/>
   </w:num>
-  <w:num w:numId="22">
-    <w:abstractNumId w:val="42"/>
-  </w:num>
-  <w:num w:numId="23">
-    <w:abstractNumId w:val="31"/>
-  </w:num>
-  <w:num w:numId="24">
-    <w:abstractNumId w:val="13"/>
-  </w:num>
-  <w:num w:numId="25">
-    <w:abstractNumId w:val="27"/>
-  </w:num>
-  <w:num w:numId="26">
+  <w:num w:numId="28">
     <w:abstractNumId w:val="18"/>
   </w:num>
-  <w:num w:numId="27">
-    <w:abstractNumId w:val="28"/>
-  </w:num>
-  <w:num w:numId="28">
-    <w:abstractNumId w:val="17"/>
-  </w:num>
   <w:num w:numId="29">
-    <w:abstractNumId w:val="11"/>
+    <w:abstractNumId w:val="12"/>
   </w:num>
   <w:num w:numId="30">
-    <w:abstractNumId w:val="35"/>
+    <w:abstractNumId w:val="36"/>
   </w:num>
   <w:num w:numId="31">
-    <w:abstractNumId w:val="33"/>
+    <w:abstractNumId w:val="34"/>
   </w:num>
   <w:num w:numId="32">
     <w:abstractNumId w:val="2"/>
@@ -21988,49 +23033,52 @@
     <w:abstractNumId w:val="8"/>
   </w:num>
   <w:num w:numId="34">
-    <w:abstractNumId w:val="41"/>
+    <w:abstractNumId w:val="42"/>
   </w:num>
   <w:num w:numId="35">
-    <w:abstractNumId w:val="34"/>
+    <w:abstractNumId w:val="35"/>
   </w:num>
   <w:num w:numId="36">
     <w:abstractNumId w:val="6"/>
   </w:num>
   <w:num w:numId="37">
-    <w:abstractNumId w:val="16"/>
+    <w:abstractNumId w:val="17"/>
   </w:num>
   <w:num w:numId="38">
-    <w:abstractNumId w:val="45"/>
+    <w:abstractNumId w:val="46"/>
   </w:num>
   <w:num w:numId="39">
     <w:abstractNumId w:val="7"/>
   </w:num>
   <w:num w:numId="40">
-    <w:abstractNumId w:val="9"/>
+    <w:abstractNumId w:val="10"/>
   </w:num>
   <w:num w:numId="41">
     <w:abstractNumId w:val="1"/>
   </w:num>
   <w:num w:numId="42">
-    <w:abstractNumId w:val="25"/>
+    <w:abstractNumId w:val="26"/>
   </w:num>
   <w:num w:numId="43">
-    <w:abstractNumId w:val="15"/>
+    <w:abstractNumId w:val="16"/>
   </w:num>
   <w:num w:numId="44">
-    <w:abstractNumId w:val="39"/>
+    <w:abstractNumId w:val="40"/>
   </w:num>
   <w:num w:numId="45">
+    <w:abstractNumId w:val="45"/>
+  </w:num>
+  <w:num w:numId="46">
     <w:abstractNumId w:val="44"/>
   </w:num>
-  <w:num w:numId="46">
-    <w:abstractNumId w:val="43"/>
-  </w:num>
   <w:num w:numId="47">
-    <w:abstractNumId w:val="36"/>
+    <w:abstractNumId w:val="37"/>
   </w:num>
   <w:num w:numId="48">
     <w:abstractNumId w:val="3"/>
+  </w:num>
+  <w:num w:numId="49">
+    <w:abstractNumId w:val="9"/>
   </w:num>
   <w:numIdMacAtCleanup w:val="47"/>
 </w:numbering>
@@ -22055,7 +23103,7 @@
       </w:pPr>
     </w:pPrDefault>
   </w:docDefaults>
-  <w:latentStyles w:defLockedState="0" w:defUIPriority="99" w:defSemiHidden="0" w:defUnhideWhenUsed="0" w:defQFormat="0" w:count="377">
+  <w:latentStyles w:defLockedState="0" w:defUIPriority="99" w:defSemiHidden="0" w:defUnhideWhenUsed="0" w:defQFormat="0" w:count="376">
     <w:lsdException w:name="Normal" w:uiPriority="0" w:qFormat="1"/>
     <w:lsdException w:name="heading 1" w:uiPriority="9" w:qFormat="1"/>
     <w:lsdException w:name="heading 2" w:semiHidden="1" w:uiPriority="9" w:unhideWhenUsed="1" w:qFormat="1"/>
@@ -22161,6 +23209,7 @@
     <w:lsdException w:name="HTML Sample" w:semiHidden="1" w:unhideWhenUsed="1"/>
     <w:lsdException w:name="HTML Typewriter" w:semiHidden="1" w:unhideWhenUsed="1"/>
     <w:lsdException w:name="HTML Variable" w:semiHidden="1" w:unhideWhenUsed="1"/>
+    <w:lsdException w:name="Normal Table" w:semiHidden="1" w:unhideWhenUsed="1"/>
     <w:lsdException w:name="annotation subject" w:semiHidden="1" w:unhideWhenUsed="1"/>
     <w:lsdException w:name="No List" w:semiHidden="1" w:unhideWhenUsed="1"/>
     <w:lsdException w:name="Outline List 1" w:semiHidden="1" w:unhideWhenUsed="1"/>
@@ -22207,8 +23256,10 @@
     <w:lsdException w:name="Table Subtle 2" w:semiHidden="1" w:unhideWhenUsed="1"/>
     <w:lsdException w:name="Table Web 1" w:semiHidden="1" w:unhideWhenUsed="1"/>
     <w:lsdException w:name="Table Web 2" w:semiHidden="1" w:unhideWhenUsed="1"/>
+    <w:lsdException w:name="Table Web 3" w:semiHidden="1" w:unhideWhenUsed="1"/>
     <w:lsdException w:name="Balloon Text" w:semiHidden="1" w:unhideWhenUsed="1"/>
     <w:lsdException w:name="Table Grid" w:uiPriority="39"/>
+    <w:lsdException w:name="Table Theme" w:semiHidden="1" w:unhideWhenUsed="1"/>
     <w:lsdException w:name="Placeholder Text" w:semiHidden="1"/>
     <w:lsdException w:name="No Spacing" w:uiPriority="1" w:qFormat="1"/>
     <w:lsdException w:name="Light Shading" w:uiPriority="60"/>
@@ -22429,7 +23480,6 @@
     <w:lsdException w:name="Hashtag" w:semiHidden="1" w:unhideWhenUsed="1"/>
     <w:lsdException w:name="Unresolved Mention" w:semiHidden="1" w:unhideWhenUsed="1"/>
     <w:lsdException w:name="Smart Link" w:semiHidden="1" w:unhideWhenUsed="1"/>
-    <w:lsdException w:name="Smart Link Error" w:semiHidden="1" w:unhideWhenUsed="1"/>
   </w:latentStyles>
   <w:style w:type="paragraph" w:default="1" w:styleId="Normal">
     <w:name w:val="Normal"/>
@@ -22648,7 +23698,6 @@
   <w:style w:type="character" w:default="1" w:styleId="DefaultParagraphFont">
     <w:name w:val="Default Paragraph Font"/>
     <w:uiPriority w:val="1"/>
-    <w:semiHidden/>
     <w:unhideWhenUsed/>
   </w:style>
   <w:style w:type="table" w:default="1" w:styleId="TableNormal">

</xml_diff>